<commit_message>
Solution desciption - fix
Co-Authored-By: sararo <sararo@users.noreply.github.com>
</commit_message>
<xml_diff>
--- a/Docs/Submission/דוח סופי.docx
+++ b/Docs/Submission/דוח סופי.docx
@@ -1,6 +1,6 @@
 
 <file path=word/document.xml><?xml version="1.0" encoding="utf-8"?>
-<w:document xmlns:wpc="http://schemas.microsoft.com/office/word/2010/wordprocessingCanvas" xmlns:cx="http://schemas.microsoft.com/office/drawing/2014/chartex" xmlns:cx1="http://schemas.microsoft.com/office/drawing/2015/9/8/chartex" xmlns:cx2="http://schemas.microsoft.com/office/drawing/2015/10/21/chartex" xmlns:cx3="http://schemas.microsoft.com/office/drawing/2016/5/9/chartex" xmlns:cx4="http://schemas.microsoft.com/office/drawing/2016/5/10/chartex" xmlns:cx5="http://schemas.microsoft.com/office/drawing/2016/5/11/chartex" xmlns:cx6="http://schemas.microsoft.com/office/drawing/2016/5/12/chartex" xmlns:cx7="http://schemas.microsoft.com/office/drawing/2016/5/13/chartex" xmlns:cx8="http://schemas.microsoft.com/office/drawing/2016/5/14/chartex" xmlns:mc="http://schemas.openxmlformats.org/markup-compatibility/2006" xmlns:aink="http://schemas.microsoft.com/office/drawing/2016/ink" xmlns:am3d="http://schemas.microsoft.com/office/drawing/2017/model3d" xmlns:o="urn:schemas-microsoft-com:office:office" xmlns:r="http://schemas.openxmlformats.org/officeDocument/2006/relationships" xmlns:m="http://schemas.openxmlformats.org/officeDocument/2006/math" xmlns:v="urn:schemas-microsoft-com:vml" xmlns:wp14="http://schemas.microsoft.com/office/word/2010/wordprocessingDrawing" xmlns:wp="http://schemas.openxmlformats.org/drawingml/2006/wordprocessingDrawing" xmlns:w10="urn:schemas-microsoft-com:office:word" xmlns:w="http://schemas.openxmlformats.org/wordprocessingml/2006/main" xmlns:w14="http://schemas.microsoft.com/office/word/2010/wordml" xmlns:w15="http://schemas.microsoft.com/office/word/2012/wordml" xmlns:w16cid="http://schemas.microsoft.com/office/word/2016/wordml/cid" xmlns:w16se="http://schemas.microsoft.com/office/word/2015/wordml/symex" xmlns:wpg="http://schemas.microsoft.com/office/word/2010/wordprocessingGroup" xmlns:wpi="http://schemas.microsoft.com/office/word/2010/wordprocessingInk" xmlns:wne="http://schemas.microsoft.com/office/word/2006/wordml" xmlns:wps="http://schemas.microsoft.com/office/word/2010/wordprocessingShape" mc:Ignorable="w14 w15 w16se w16cid wp14">
+<w:document xmlns:wpc="http://schemas.microsoft.com/office/word/2010/wordprocessingCanvas" xmlns:mc="http://schemas.openxmlformats.org/markup-compatibility/2006" xmlns:o="urn:schemas-microsoft-com:office:office" xmlns:r="http://schemas.openxmlformats.org/officeDocument/2006/relationships" xmlns:m="http://schemas.openxmlformats.org/officeDocument/2006/math" xmlns:v="urn:schemas-microsoft-com:vml" xmlns:wp14="http://schemas.microsoft.com/office/word/2010/wordprocessingDrawing" xmlns:wp="http://schemas.openxmlformats.org/drawingml/2006/wordprocessingDrawing" xmlns:w10="urn:schemas-microsoft-com:office:word" xmlns:w="http://schemas.openxmlformats.org/wordprocessingml/2006/main" xmlns:w14="http://schemas.microsoft.com/office/word/2010/wordml" xmlns:w15="http://schemas.microsoft.com/office/word/2012/wordml" xmlns:wpg="http://schemas.microsoft.com/office/word/2010/wordprocessingGroup" xmlns:wpi="http://schemas.microsoft.com/office/word/2010/wordprocessingInk" xmlns:wne="http://schemas.microsoft.com/office/word/2006/wordml" xmlns:wps="http://schemas.microsoft.com/office/word/2010/wordprocessingShape" mc:Ignorable="w14 w15 wp14">
   <w:body>
     <w:p>
       <w:pPr>
@@ -4345,31 +4345,8 @@
           <w:szCs w:val="24"/>
           <w:rtl/>
         </w:rPr>
-        <w:t xml:space="preserve"> ואת הקוד כתבנו בשפת </w:t>
-      </w:r>
-      <w:proofErr w:type="spellStart"/>
-      <w:r>
-        <w:rPr>
-          <w:rFonts w:ascii="Segoe UI Semilight" w:hAnsi="Segoe UI Semilight" w:cs="Segoe UI Semilight" w:hint="cs"/>
-          <w:color w:val="000000" w:themeColor="text1"/>
-          <w:sz w:val="24"/>
-          <w:szCs w:val="24"/>
-          <w:rtl/>
-        </w:rPr>
-        <w:t>פייתון</w:t>
-      </w:r>
-      <w:proofErr w:type="spellEnd"/>
-      <w:r>
-        <w:rPr>
-          <w:rFonts w:ascii="Segoe UI Semilight" w:hAnsi="Segoe UI Semilight" w:cs="Segoe UI Semilight" w:hint="cs"/>
-          <w:color w:val="000000" w:themeColor="text1"/>
-          <w:sz w:val="24"/>
-          <w:szCs w:val="24"/>
-          <w:rtl/>
-        </w:rPr>
-        <w:t xml:space="preserve">. השתמשנו בספריות מתמטיות כמו </w:t>
-      </w:r>
-      <w:proofErr w:type="spellStart"/>
+        <w:t xml:space="preserve"> ואת הקוד כתבנו בשפת פייתון. השתמשנו בספריות מתמטיות כמו </w:t>
+      </w:r>
       <w:r>
         <w:rPr>
           <w:rFonts w:ascii="Segoe UI Semilight" w:hAnsi="Segoe UI Semilight" w:cs="Segoe UI Semilight"/>
@@ -4379,7 +4356,6 @@
         </w:rPr>
         <w:t>numpy</w:t>
       </w:r>
-      <w:proofErr w:type="spellEnd"/>
       <w:r>
         <w:rPr>
           <w:rFonts w:ascii="Segoe UI Semilight" w:hAnsi="Segoe UI Semilight" w:cs="Segoe UI Semilight" w:hint="cs"/>
@@ -4410,7 +4386,6 @@
         </w:rPr>
         <w:t xml:space="preserve"> </w:t>
       </w:r>
-      <w:proofErr w:type="spellStart"/>
       <w:r>
         <w:rPr>
           <w:rFonts w:ascii="Segoe UI Semilight" w:hAnsi="Segoe UI Semilight" w:cs="Segoe UI Semilight"/>
@@ -4420,38 +4395,15 @@
         </w:rPr>
         <w:t>scipy</w:t>
       </w:r>
-      <w:proofErr w:type="spellEnd"/>
-      <w:r>
-        <w:rPr>
-          <w:rFonts w:ascii="Segoe UI Semilight" w:hAnsi="Segoe UI Semilight" w:cs="Segoe UI Semilight" w:hint="cs"/>
-          <w:color w:val="000000" w:themeColor="text1"/>
-          <w:sz w:val="24"/>
-          <w:szCs w:val="24"/>
-          <w:rtl/>
-        </w:rPr>
-        <w:t xml:space="preserve"> על מנת לפצח את </w:t>
-      </w:r>
-      <w:proofErr w:type="spellStart"/>
-      <w:r>
-        <w:rPr>
-          <w:rFonts w:ascii="Segoe UI Semilight" w:hAnsi="Segoe UI Semilight" w:cs="Segoe UI Semilight" w:hint="cs"/>
-          <w:color w:val="000000" w:themeColor="text1"/>
-          <w:sz w:val="24"/>
-          <w:szCs w:val="24"/>
-          <w:rtl/>
-        </w:rPr>
-        <w:t>הנוסחא</w:t>
-      </w:r>
-      <w:proofErr w:type="spellEnd"/>
-      <w:r>
-        <w:rPr>
-          <w:rFonts w:ascii="Segoe UI Semilight" w:hAnsi="Segoe UI Semilight" w:cs="Segoe UI Semilight" w:hint="cs"/>
-          <w:color w:val="000000" w:themeColor="text1"/>
-          <w:sz w:val="24"/>
-          <w:szCs w:val="24"/>
-          <w:rtl/>
-        </w:rPr>
-        <w:t xml:space="preserve"> המתמטית (שהיא בעיית </w:t>
+      <w:r>
+        <w:rPr>
+          <w:rFonts w:ascii="Segoe UI Semilight" w:hAnsi="Segoe UI Semilight" w:cs="Segoe UI Semilight" w:hint="cs"/>
+          <w:color w:val="000000" w:themeColor="text1"/>
+          <w:sz w:val="24"/>
+          <w:szCs w:val="24"/>
+          <w:rtl/>
+        </w:rPr>
+        <w:t xml:space="preserve"> על מנת לפצח את הנוסחא המתמטית (שהיא בעיית </w:t>
       </w:r>
       <w:r>
         <w:rPr>
@@ -4494,7 +4446,6 @@
         </w:rPr>
         <w:t xml:space="preserve">כמו כן השתמשנו בספריית </w:t>
       </w:r>
-      <w:proofErr w:type="spellStart"/>
       <w:r>
         <w:rPr>
           <w:rFonts w:ascii="Segoe UI Semilight" w:hAnsi="Segoe UI Semilight" w:cs="Segoe UI Semilight"/>
@@ -4504,7 +4455,6 @@
         </w:rPr>
         <w:t>pycrypto</w:t>
       </w:r>
-      <w:proofErr w:type="spellEnd"/>
       <w:r>
         <w:rPr>
           <w:rFonts w:ascii="Segoe UI Semilight" w:hAnsi="Segoe UI Semilight" w:cs="Segoe UI Semilight" w:hint="cs"/>
@@ -4742,7 +4692,7 @@
         <w:bidi/>
         <w:spacing w:before="120" w:beforeAutospacing="0" w:after="200" w:afterAutospacing="0"/>
         <w:rPr>
-          <w:rFonts w:ascii="Segoe UI Semilight" w:hAnsi="Segoe UI Semilight" w:cs="Segoe UI Semilight" w:hint="cs"/>
+          <w:rFonts w:ascii="Segoe UI Semilight" w:hAnsi="Segoe UI Semilight" w:cs="Segoe UI Semilight"/>
           <w:rtl/>
         </w:rPr>
       </w:pPr>
@@ -5185,7 +5135,7 @@
         <w:bidi/>
         <w:spacing w:before="120" w:beforeAutospacing="0" w:after="200" w:afterAutospacing="0"/>
         <w:rPr>
-          <w:rFonts w:ascii="Segoe UI Semilight" w:hAnsi="Segoe UI Semilight" w:cs="Segoe UI Semilight" w:hint="cs"/>
+          <w:rFonts w:ascii="Segoe UI Semilight" w:hAnsi="Segoe UI Semilight" w:cs="Segoe UI Semilight"/>
           <w:color w:val="000000" w:themeColor="text1"/>
           <w:rtl/>
         </w:rPr>
@@ -5745,7 +5695,7 @@
       <w:pPr>
         <w:jc w:val="left"/>
         <w:rPr>
-          <w:rFonts w:ascii="Segoe UI Semilight" w:hAnsi="Segoe UI Semilight" w:cs="Segoe UI Semilight" w:hint="cs"/>
+          <w:rFonts w:ascii="Segoe UI Semilight" w:hAnsi="Segoe UI Semilight" w:cs="Segoe UI Semilight"/>
           <w:rtl/>
         </w:rPr>
       </w:pPr>
@@ -5940,7 +5890,7 @@
       <w:pPr>
         <w:jc w:val="left"/>
         <w:rPr>
-          <w:rFonts w:ascii="Segoe UI Semilight" w:hAnsi="Segoe UI Semilight" w:cs="Segoe UI Semilight" w:hint="cs"/>
+          <w:rFonts w:ascii="Segoe UI Semilight" w:hAnsi="Segoe UI Semilight" w:cs="Segoe UI Semilight"/>
           <w:rtl/>
         </w:rPr>
       </w:pPr>
@@ -6190,7 +6140,7 @@
         <w:pStyle w:val="1"/>
         <w:jc w:val="left"/>
         <w:rPr>
-          <w:rFonts w:ascii="Segoe UI Semilight" w:hAnsi="Segoe UI Semilight" w:cs="Segoe UI Semilight" w:hint="cs"/>
+          <w:rFonts w:ascii="Segoe UI Semilight" w:hAnsi="Segoe UI Semilight" w:cs="Segoe UI Semilight"/>
           <w:rtl/>
         </w:rPr>
       </w:pPr>
@@ -6314,43 +6264,6 @@
           <w:rtl/>
         </w:rPr>
         <w:t>להל"ן הפרוטוקול:</w:t>
-      </w:r>
-    </w:p>
-    <w:p>
-      <w:pPr>
-        <w:pStyle w:val="NormalWeb"/>
-        <w:numPr>
-          <w:ilvl w:val="0"/>
-          <w:numId w:val="31"/>
-        </w:numPr>
-        <w:bidi/>
-        <w:spacing w:before="120" w:beforeAutospacing="0" w:after="0" w:afterAutospacing="0"/>
-        <w:ind w:right="720"/>
-        <w:textAlignment w:val="baseline"/>
-        <w:rPr>
-          <w:rFonts w:ascii="Segoe UI Semilight" w:hAnsi="Segoe UI Semilight" w:cs="Segoe UI Semilight"/>
-          <w:rtl/>
-        </w:rPr>
-      </w:pPr>
-      <w:r>
-        <w:rPr>
-          <w:rFonts w:ascii="Segoe UI Semilight" w:hAnsi="Segoe UI Semilight" w:cs="Segoe UI Semilight"/>
-          <w:rtl/>
-        </w:rPr>
-        <w:t xml:space="preserve">צור קבוצה של התקני </w:t>
-      </w:r>
-      <w:r>
-        <w:rPr>
-          <w:rFonts w:ascii="Segoe UI Semilight" w:hAnsi="Segoe UI Semilight" w:cs="Segoe UI Semilight"/>
-        </w:rPr>
-        <w:t>IoT</w:t>
-      </w:r>
-      <w:r>
-        <w:rPr>
-          <w:rFonts w:ascii="Segoe UI Semilight" w:hAnsi="Segoe UI Semilight" w:cs="Segoe UI Semilight"/>
-          <w:rtl/>
-        </w:rPr>
-        <w:t xml:space="preserve">  עם תקשורת בינהם.</w:t>
       </w:r>
     </w:p>
     <w:p>
@@ -6374,6 +6287,47 @@
           <w:rFonts w:ascii="Segoe UI Semilight" w:hAnsi="Segoe UI Semilight" w:cs="Segoe UI Semilight"/>
           <w:rtl/>
         </w:rPr>
+        <w:t xml:space="preserve">צור קבוצה של התקני </w:t>
+      </w:r>
+      <w:r>
+        <w:rPr>
+          <w:rFonts w:ascii="Segoe UI Semilight" w:hAnsi="Segoe UI Semilight" w:cs="Segoe UI Semilight"/>
+        </w:rPr>
+        <w:t>IoT</w:t>
+      </w:r>
+      <w:r>
+        <w:rPr>
+          <w:rFonts w:ascii="Segoe UI Semilight" w:hAnsi="Segoe UI Semilight" w:cs="Segoe UI Semilight"/>
+          <w:rtl/>
+        </w:rPr>
+        <w:t xml:space="preserve">  עם תקשורת </w:t>
+      </w:r>
+      <w:r>
+        <w:rPr>
+          <w:rFonts w:ascii="Segoe UI Semilight" w:hAnsi="Segoe UI Semilight" w:cs="Segoe UI Semilight" w:hint="cs"/>
+          <w:rtl/>
+        </w:rPr>
+        <w:t>ביניה</w:t>
+      </w:r>
+      <w:r>
+        <w:rPr>
+          <w:rFonts w:ascii="Segoe UI Semilight" w:hAnsi="Segoe UI Semilight" w:cs="Segoe UI Semilight" w:hint="eastAsia"/>
+          <w:rtl/>
+        </w:rPr>
+        <w:t>ם</w:t>
+      </w:r>
+      <w:r>
+        <w:rPr>
+          <w:rFonts w:ascii="Segoe UI Semilight" w:hAnsi="Segoe UI Semilight" w:cs="Segoe UI Semilight" w:hint="cs"/>
+          <w:rtl/>
+        </w:rPr>
+        <w:t xml:space="preserve"> ו</w:t>
+      </w:r>
+      <w:r>
+        <w:rPr>
+          <w:rFonts w:ascii="Segoe UI Semilight" w:hAnsi="Segoe UI Semilight" w:cs="Segoe UI Semilight"/>
+          <w:rtl/>
+        </w:rPr>
         <w:t>הגדר מנהיג לקבוצה (</w:t>
       </w:r>
       <w:r>
@@ -6404,21 +6358,12 @@
         </w:rPr>
         <w:t xml:space="preserve"> </w:t>
       </w:r>
-      <w:proofErr w:type="spellStart"/>
-      <w:r>
-        <w:rPr>
-          <w:rFonts w:ascii="Segoe UI Semilight" w:hAnsi="Segoe UI Semilight" w:cs="Segoe UI Semilight" w:hint="cs"/>
-          <w:rtl/>
-        </w:rPr>
-        <w:t>כח</w:t>
-      </w:r>
-      <w:proofErr w:type="spellEnd"/>
-      <w:r>
-        <w:rPr>
-          <w:rFonts w:ascii="Segoe UI Semilight" w:hAnsi="Segoe UI Semilight" w:cs="Segoe UI Semilight" w:hint="cs"/>
-          <w:rtl/>
-        </w:rPr>
-        <w:t xml:space="preserve"> </w:t>
+      <w:r>
+        <w:rPr>
+          <w:rFonts w:ascii="Segoe UI Semilight" w:hAnsi="Segoe UI Semilight" w:cs="Segoe UI Semilight" w:hint="cs"/>
+          <w:rtl/>
+        </w:rPr>
+        <w:t xml:space="preserve">כח </w:t>
       </w:r>
       <w:r>
         <w:rPr>
@@ -6443,33 +6388,66 @@
           <w:numId w:val="31"/>
         </w:numPr>
         <w:bidi/>
-        <w:spacing w:before="0" w:beforeAutospacing="0" w:after="200" w:afterAutospacing="0"/>
+        <w:spacing w:before="120" w:beforeAutospacing="0" w:after="200" w:afterAutospacing="0"/>
         <w:ind w:right="720"/>
-        <w:textAlignment w:val="baseline"/>
-        <w:rPr>
-          <w:rFonts w:ascii="Segoe UI Semilight" w:hAnsi="Segoe UI Semilight" w:cs="Segoe UI Semilight"/>
-          <w:rtl/>
-        </w:rPr>
-      </w:pPr>
-      <w:r>
-        <w:rPr>
-          <w:rFonts w:ascii="Segoe UI Semilight" w:hAnsi="Segoe UI Semilight" w:cs="Segoe UI Semilight"/>
-          <w:rtl/>
-        </w:rPr>
-        <w:t>עבור כל התקן בקבוצה, המנהיג נדרש לשלוח תת קבוצה של מפתחות (</w:t>
-      </w:r>
-      <w:r>
-        <w:rPr>
-          <w:rFonts w:ascii="Segoe UI Semilight" w:hAnsi="Segoe UI Semilight" w:cs="Segoe UI Semilight"/>
-        </w:rPr>
-        <w:t>k</w:t>
-      </w:r>
-      <w:r>
-        <w:rPr>
-          <w:rFonts w:ascii="Segoe UI Semilight" w:hAnsi="Segoe UI Semilight" w:cs="Segoe UI Semilight"/>
-          <w:rtl/>
-        </w:rPr>
-        <w:t>) מתוך מאגר מפתחות שהוא נדרש לייצר.</w:t>
+        <w:rPr>
+          <w:rFonts w:ascii="Segoe UI Semilight" w:hAnsi="Segoe UI Semilight" w:cs="Segoe UI Semilight"/>
+          <w:rtl/>
+        </w:rPr>
+      </w:pPr>
+      <w:r>
+        <w:rPr>
+          <w:rFonts w:ascii="Segoe UI Semilight" w:hAnsi="Segoe UI Semilight" w:cs="Segoe UI Semilight" w:hint="cs"/>
+          <w:rtl/>
+        </w:rPr>
+        <w:t>המנהיג מייצר מאגר מפתחות</w:t>
+      </w:r>
+      <w:r>
+        <w:rPr>
+          <w:rFonts w:ascii="Segoe UI Semilight" w:hAnsi="Segoe UI Semilight" w:cs="Segoe UI Semilight"/>
+          <w:rtl/>
+        </w:rPr>
+        <w:t>.</w:t>
+      </w:r>
+      <w:r>
+        <w:rPr>
+          <w:rFonts w:ascii="Segoe UI Semilight" w:hAnsi="Segoe UI Semilight" w:cs="Segoe UI Semilight"/>
+          <w:rtl/>
+        </w:rPr>
+        <w:t xml:space="preserve"> </w:t>
+      </w:r>
+      <w:r>
+        <w:rPr>
+          <w:rFonts w:ascii="Segoe UI Semilight" w:hAnsi="Segoe UI Semilight" w:cs="Segoe UI Semilight"/>
+          <w:rtl/>
+        </w:rPr>
+        <w:t xml:space="preserve">המנהיג צריך לקבוע מה יהיה גודל המאגר, </w:t>
+      </w:r>
+      <w:r>
+        <w:rPr>
+          <w:rFonts w:ascii="Segoe UI Semilight" w:hAnsi="Segoe UI Semilight" w:cs="Segoe UI Semilight"/>
+        </w:rPr>
+        <w:t>P</w:t>
+      </w:r>
+      <w:r>
+        <w:rPr>
+          <w:rFonts w:ascii="Segoe UI Semilight" w:hAnsi="Segoe UI Semilight" w:cs="Segoe UI Semilight"/>
+          <w:rtl/>
+        </w:rPr>
+        <w:t xml:space="preserve"> מתבסס על גודל הזיכרון הפיזי של המכשיר, ואת ההסתברות הנדרשת על ידי המערכת שנועדה להבטיח חפיפה (לפחות מפתח משותף אחד בין 2 התקני </w:t>
+      </w:r>
+      <w:r>
+        <w:rPr>
+          <w:rFonts w:ascii="Segoe UI Semilight" w:hAnsi="Segoe UI Semilight" w:cs="Segoe UI Semilight"/>
+        </w:rPr>
+        <w:t>IoT</w:t>
+      </w:r>
+      <w:r>
+        <w:rPr>
+          <w:rFonts w:ascii="Segoe UI Semilight" w:hAnsi="Segoe UI Semilight" w:cs="Segoe UI Semilight"/>
+          <w:rtl/>
+        </w:rPr>
+        <w:t xml:space="preserve"> ).</w:t>
       </w:r>
     </w:p>
     <w:p>
@@ -6477,17 +6455,36 @@
         <w:pStyle w:val="NormalWeb"/>
         <w:bidi/>
         <w:spacing w:before="120" w:beforeAutospacing="0" w:after="200" w:afterAutospacing="0"/>
-        <w:rPr>
-          <w:rFonts w:ascii="Segoe UI Semilight" w:hAnsi="Segoe UI Semilight" w:cs="Segoe UI Semilight"/>
-          <w:rtl/>
-        </w:rPr>
-      </w:pPr>
-      <w:r>
-        <w:rPr>
-          <w:rFonts w:ascii="Segoe UI Semilight" w:hAnsi="Segoe UI Semilight" w:cs="Segoe UI Semilight"/>
-          <w:rtl/>
-        </w:rPr>
-        <w:t>גודל המאגר:</w:t>
+        <w:ind w:left="720"/>
+        <w:rPr>
+          <w:rFonts w:ascii="Segoe UI Semilight" w:hAnsi="Segoe UI Semilight" w:cs="Segoe UI Semilight"/>
+          <w:u w:val="single"/>
+          <w:rtl/>
+        </w:rPr>
+      </w:pPr>
+      <w:r>
+        <w:rPr>
+          <w:rFonts w:ascii="Segoe UI Semilight" w:hAnsi="Segoe UI Semilight" w:cs="Segoe UI Semilight"/>
+          <w:u w:val="single"/>
+          <w:rtl/>
+        </w:rPr>
+        <w:t xml:space="preserve">האלגוריתם למציאת גודל </w:t>
+      </w:r>
+      <w:r>
+        <w:rPr>
+          <w:rFonts w:ascii="Segoe UI Semilight" w:hAnsi="Segoe UI Semilight" w:cs="Segoe UI Semilight" w:hint="cs"/>
+          <w:u w:val="single"/>
+          <w:rtl/>
+        </w:rPr>
+        <w:t>המאגר</w:t>
+      </w:r>
+      <w:r>
+        <w:rPr>
+          <w:rFonts w:ascii="Segoe UI Semilight" w:hAnsi="Segoe UI Semilight" w:cs="Segoe UI Semilight"/>
+          <w:u w:val="single"/>
+          <w:rtl/>
+        </w:rPr>
+        <w:t>:</w:t>
       </w:r>
     </w:p>
     <w:p>
@@ -6495,44 +6492,46 @@
         <w:pStyle w:val="NormalWeb"/>
         <w:bidi/>
         <w:spacing w:before="120" w:beforeAutospacing="0" w:after="200" w:afterAutospacing="0"/>
-        <w:ind w:right="720"/>
-        <w:rPr>
-          <w:rFonts w:ascii="Segoe UI Semilight" w:hAnsi="Segoe UI Semilight" w:cs="Segoe UI Semilight"/>
-          <w:rtl/>
-        </w:rPr>
-      </w:pPr>
-      <w:r>
-        <w:rPr>
-          <w:rFonts w:ascii="Segoe UI Semilight" w:hAnsi="Segoe UI Semilight" w:cs="Segoe UI Semilight"/>
-          <w:rtl/>
-        </w:rPr>
-        <w:t xml:space="preserve">המנהיג צריך לקבוע מה יהיה גודל המאגר, </w:t>
-      </w:r>
-      <w:r>
-        <w:rPr>
-          <w:rFonts w:ascii="Segoe UI Semilight" w:hAnsi="Segoe UI Semilight" w:cs="Segoe UI Semilight"/>
-        </w:rPr>
-        <w:t>P</w:t>
-      </w:r>
-      <w:r>
-        <w:rPr>
-          <w:rFonts w:ascii="Segoe UI Semilight" w:hAnsi="Segoe UI Semilight" w:cs="Segoe UI Semilight"/>
-          <w:rtl/>
-        </w:rPr>
-        <w:t xml:space="preserve"> מתבסס על גודל הזיכרון הפיזי של המכשיר, ואת ההסתברות הנדרשת על ידי המערכת שנועדה להבטיח חפיפה (לפחות מפתח משותף אחד בין 2 התקני </w:t>
-      </w:r>
-      <w:r>
-        <w:rPr>
-          <w:rFonts w:ascii="Segoe UI Semilight" w:hAnsi="Segoe UI Semilight" w:cs="Segoe UI Semilight"/>
-        </w:rPr>
-        <w:t>IoT</w:t>
-      </w:r>
-      <w:r>
-        <w:rPr>
-          <w:rFonts w:ascii="Segoe UI Semilight" w:hAnsi="Segoe UI Semilight" w:cs="Segoe UI Semilight"/>
-          <w:rtl/>
-        </w:rPr>
-        <w:t xml:space="preserve"> ).</w:t>
+        <w:ind w:left="720"/>
+        <w:rPr>
+          <w:rFonts w:ascii="Segoe UI Semilight" w:hAnsi="Segoe UI Semilight" w:cs="Segoe UI Semilight"/>
+          <w:rtl/>
+        </w:rPr>
+      </w:pPr>
+      <w:r>
+        <w:rPr>
+          <w:rFonts w:ascii="Segoe UI Semilight" w:hAnsi="Segoe UI Semilight" w:cs="Segoe UI Semilight"/>
+          <w:b/>
+          <w:bCs/>
+        </w:rPr>
+        <w:t>M</w:t>
+      </w:r>
+      <w:r>
+        <w:rPr>
+          <w:rFonts w:ascii="Segoe UI Semilight" w:hAnsi="Segoe UI Semilight" w:cs="Segoe UI Semilight"/>
+          <w:rtl/>
+        </w:rPr>
+        <w:t xml:space="preserve"> - גודל הזיכרון הפיזי (לדוג'</w:t>
+      </w:r>
+      <w:r>
+        <w:rPr>
+          <w:rFonts w:ascii="Segoe UI Semilight" w:hAnsi="Segoe UI Semilight" w:cs="Segoe UI Semilight" w:hint="cs"/>
+          <w:rtl/>
+        </w:rPr>
+        <w:t xml:space="preserve"> </w:t>
+      </w:r>
+      <w:r>
+        <w:rPr>
+          <w:rFonts w:ascii="Segoe UI Semilight" w:hAnsi="Segoe UI Semilight" w:cs="Segoe UI Semilight"/>
+        </w:rPr>
+        <w:t>32M</w:t>
+      </w:r>
+      <w:r>
+        <w:rPr>
+          <w:rFonts w:ascii="Segoe UI Semilight" w:hAnsi="Segoe UI Semilight" w:cs="Segoe UI Semilight" w:hint="cs"/>
+          <w:rtl/>
+        </w:rPr>
+        <w:t>).</w:t>
       </w:r>
     </w:p>
     <w:p>
@@ -6540,17 +6539,41 @@
         <w:pStyle w:val="NormalWeb"/>
         <w:bidi/>
         <w:spacing w:before="120" w:beforeAutospacing="0" w:after="200" w:afterAutospacing="0"/>
-        <w:rPr>
-          <w:rFonts w:ascii="Segoe UI Semilight" w:hAnsi="Segoe UI Semilight" w:cs="Segoe UI Semilight"/>
-          <w:rtl/>
-        </w:rPr>
-      </w:pPr>
-      <w:r>
-        <w:rPr>
-          <w:rFonts w:ascii="Segoe UI Semilight" w:hAnsi="Segoe UI Semilight" w:cs="Segoe UI Semilight"/>
-          <w:rtl/>
-        </w:rPr>
-        <w:t>האלגוריתם למציאת גודל תת הקבוצה:</w:t>
+        <w:ind w:left="720"/>
+        <w:rPr>
+          <w:rFonts w:ascii="Segoe UI Semilight" w:hAnsi="Segoe UI Semilight" w:cs="Segoe UI Semilight"/>
+          <w:b/>
+          <w:bCs/>
+          <w:rtl/>
+        </w:rPr>
+      </w:pPr>
+      <w:r>
+        <w:rPr>
+          <w:rFonts w:ascii="Segoe UI Semilight" w:hAnsi="Segoe UI Semilight" w:cs="Segoe UI Semilight"/>
+          <w:b/>
+          <w:bCs/>
+        </w:rPr>
+        <w:t>n</w:t>
+      </w:r>
+      <w:r>
+        <w:rPr>
+          <w:rFonts w:ascii="Segoe UI Semilight" w:hAnsi="Segoe UI Semilight" w:cs="Segoe UI Semilight"/>
+          <w:rtl/>
+        </w:rPr>
+        <w:t xml:space="preserve"> - מספר התקני ה-</w:t>
+      </w:r>
+      <w:r>
+        <w:rPr>
+          <w:rFonts w:ascii="Segoe UI Semilight" w:hAnsi="Segoe UI Semilight" w:cs="Segoe UI Semilight"/>
+        </w:rPr>
+        <w:t>IoT</w:t>
+      </w:r>
+      <w:r>
+        <w:rPr>
+          <w:rFonts w:ascii="Segoe UI Semilight" w:hAnsi="Segoe UI Semilight" w:cs="Segoe UI Semilight"/>
+          <w:rtl/>
+        </w:rPr>
+        <w:t xml:space="preserve"> ברשת.</w:t>
       </w:r>
     </w:p>
     <w:p>
@@ -6558,6 +6581,7 @@
         <w:pStyle w:val="NormalWeb"/>
         <w:bidi/>
         <w:spacing w:before="120" w:beforeAutospacing="0" w:after="200" w:afterAutospacing="0"/>
+        <w:ind w:left="720"/>
         <w:rPr>
           <w:rFonts w:ascii="Segoe UI Semilight" w:hAnsi="Segoe UI Semilight" w:cs="Segoe UI Semilight"/>
           <w:rtl/>
@@ -6570,34 +6594,49 @@
           <w:bCs/>
         </w:rPr>
         <w:lastRenderedPageBreak/>
-        <w:t>M</w:t>
-      </w:r>
-      <w:r>
-        <w:rPr>
-          <w:rFonts w:ascii="Segoe UI Semilight" w:hAnsi="Segoe UI Semilight" w:cs="Segoe UI Semilight"/>
-          <w:rtl/>
-        </w:rPr>
-        <w:t xml:space="preserve"> - גודל הזיכרון הפיזי (לדוג'</w:t>
-      </w:r>
-      <w:r>
-        <w:rPr>
-          <w:rFonts w:ascii="Segoe UI Semilight" w:hAnsi="Segoe UI Semilight" w:cs="Segoe UI Semilight" w:hint="cs"/>
-          <w:rtl/>
-        </w:rPr>
-        <w:t xml:space="preserve"> </w:t>
-      </w:r>
-      <w:r>
-        <w:rPr>
-          <w:rFonts w:ascii="Segoe UI Semilight" w:hAnsi="Segoe UI Semilight" w:cs="Segoe UI Semilight"/>
-        </w:rPr>
-        <w:t>32M</w:t>
-      </w:r>
-      <w:r>
-        <w:rPr>
-          <w:rFonts w:ascii="Segoe UI Semilight" w:hAnsi="Segoe UI Semilight" w:cs="Segoe UI Semilight" w:hint="cs"/>
-          <w:rtl/>
-        </w:rPr>
-        <w:t>).</w:t>
+        <w:t>n’</w:t>
+      </w:r>
+      <w:r>
+        <w:rPr>
+          <w:rFonts w:ascii="Segoe UI Semilight" w:hAnsi="Segoe UI Semilight" w:cs="Segoe UI Semilight"/>
+          <w:rtl/>
+        </w:rPr>
+        <w:t xml:space="preserve"> - גודל ה</w:t>
+      </w:r>
+      <w:r>
+        <w:rPr>
+          <w:rFonts w:ascii="Segoe UI Semilight" w:hAnsi="Segoe UI Semilight" w:cs="Segoe UI Semilight" w:hint="cs"/>
+          <w:rtl/>
+        </w:rPr>
+        <w:t>'</w:t>
+      </w:r>
+      <w:r>
+        <w:rPr>
+          <w:rFonts w:ascii="Segoe UI Semilight" w:hAnsi="Segoe UI Semilight" w:cs="Segoe UI Semilight"/>
+          <w:rtl/>
+        </w:rPr>
+        <w:t>שכונה</w:t>
+      </w:r>
+      <w:r>
+        <w:rPr>
+          <w:rFonts w:ascii="Segoe UI Semilight" w:hAnsi="Segoe UI Semilight" w:cs="Segoe UI Semilight" w:hint="cs"/>
+          <w:rtl/>
+        </w:rPr>
+        <w:t>'</w:t>
+      </w:r>
+      <w:r>
+        <w:rPr>
+          <w:rFonts w:ascii="Segoe UI Semilight" w:hAnsi="Segoe UI Semilight" w:cs="Segoe UI Semilight"/>
+          <w:rtl/>
+        </w:rPr>
+        <w:t xml:space="preserve"> של צומת ברשת האלחוטית.</w:t>
+      </w:r>
+      <w:r>
+        <w:rPr>
+          <w:rFonts w:ascii="Segoe UI Semilight" w:hAnsi="Segoe UI Semilight" w:cs="Segoe UI Semilight" w:hint="cs"/>
+          <w:rtl/>
+        </w:rPr>
+        <w:t xml:space="preserve"> 'שכונה' זוהי קבוצת התקנים שיכולה להיות ביניהם תקשורת ישירה, כלומר שנמצאים בטווח השידור פיזי אחד של השני.</w:t>
       </w:r>
     </w:p>
     <w:p>
@@ -6605,6 +6644,7 @@
         <w:pStyle w:val="NormalWeb"/>
         <w:bidi/>
         <w:spacing w:before="120" w:beforeAutospacing="0" w:after="200" w:afterAutospacing="0"/>
+        <w:ind w:left="720"/>
         <w:rPr>
           <w:rFonts w:ascii="Segoe UI Semilight" w:hAnsi="Segoe UI Semilight" w:cs="Segoe UI Semilight"/>
           <w:rtl/>
@@ -6616,14 +6656,28 @@
           <w:b/>
           <w:bCs/>
         </w:rPr>
-        <w:t>n</w:t>
-      </w:r>
-      <w:r>
-        <w:rPr>
-          <w:rFonts w:ascii="Segoe UI Semilight" w:hAnsi="Segoe UI Semilight" w:cs="Segoe UI Semilight"/>
-          <w:rtl/>
-        </w:rPr>
-        <w:t xml:space="preserve"> - מספר התקני ה-</w:t>
+        <w:t>Pc</w:t>
+      </w:r>
+      <w:r>
+        <w:rPr>
+          <w:rFonts w:ascii="Segoe UI Semilight" w:hAnsi="Segoe UI Semilight" w:cs="Segoe UI Semilight"/>
+          <w:rtl/>
+        </w:rPr>
+        <w:t xml:space="preserve"> - ההסתברות </w:t>
+      </w:r>
+      <w:r>
+        <w:rPr>
+          <w:rFonts w:ascii="Segoe UI Semilight" w:hAnsi="Segoe UI Semilight" w:cs="Segoe UI Semilight" w:hint="cs"/>
+          <w:rtl/>
+        </w:rPr>
+        <w:t>שיש לפחות שני</w:t>
+      </w:r>
+      <w:r>
+        <w:rPr>
+          <w:rFonts w:ascii="Segoe UI Semilight" w:hAnsi="Segoe UI Semilight" w:cs="Segoe UI Semilight"/>
+          <w:rtl/>
+        </w:rPr>
+        <w:t xml:space="preserve"> התקני </w:t>
       </w:r>
       <w:r>
         <w:rPr>
@@ -6636,7 +6690,35 @@
           <w:rFonts w:ascii="Segoe UI Semilight" w:hAnsi="Segoe UI Semilight" w:cs="Segoe UI Semilight"/>
           <w:rtl/>
         </w:rPr>
-        <w:t xml:space="preserve"> ברשת.</w:t>
+        <w:t xml:space="preserve"> </w:t>
+      </w:r>
+      <w:r>
+        <w:rPr>
+          <w:rFonts w:ascii="Segoe UI Semilight" w:hAnsi="Segoe UI Semilight" w:cs="Segoe UI Semilight" w:hint="cs"/>
+          <w:rtl/>
+        </w:rPr>
+        <w:t>בשכונה שלהם</w:t>
+      </w:r>
+      <w:r>
+        <w:rPr>
+          <w:rFonts w:ascii="Segoe UI Semilight" w:hAnsi="Segoe UI Semilight" w:cs="Segoe UI Semilight"/>
+          <w:rtl/>
+        </w:rPr>
+        <w:t xml:space="preserve"> </w:t>
+      </w:r>
+      <w:r>
+        <w:rPr>
+          <w:rFonts w:ascii="Segoe UI Semilight" w:hAnsi="Segoe UI Semilight" w:cs="Segoe UI Semilight" w:hint="cs"/>
+          <w:rtl/>
+        </w:rPr>
+        <w:t>מפתח אחד משותף (לפחות)</w:t>
+      </w:r>
+      <w:r>
+        <w:rPr>
+          <w:rFonts w:ascii="Segoe UI Semilight" w:hAnsi="Segoe UI Semilight" w:cs="Segoe UI Semilight"/>
+          <w:rtl/>
+        </w:rPr>
+        <w:t xml:space="preserve"> באופן ודאי.</w:t>
       </w:r>
     </w:p>
     <w:p>
@@ -6644,6 +6726,7 @@
         <w:pStyle w:val="NormalWeb"/>
         <w:bidi/>
         <w:spacing w:before="120" w:beforeAutospacing="0" w:after="200" w:afterAutospacing="0"/>
+        <w:ind w:left="720"/>
         <w:rPr>
           <w:rFonts w:ascii="Segoe UI Semilight" w:hAnsi="Segoe UI Semilight" w:cs="Segoe UI Semilight"/>
           <w:rtl/>
@@ -6655,27 +6738,75 @@
           <w:b/>
           <w:bCs/>
         </w:rPr>
-        <w:t>Pc</w:t>
-      </w:r>
-      <w:r>
-        <w:rPr>
-          <w:rFonts w:ascii="Segoe UI Semilight" w:hAnsi="Segoe UI Semilight" w:cs="Segoe UI Semilight"/>
-          <w:rtl/>
-        </w:rPr>
-        <w:t xml:space="preserve"> - ההסתברות שלשני התקני </w:t>
-      </w:r>
-      <w:r>
-        <w:rPr>
-          <w:rFonts w:ascii="Segoe UI Semilight" w:hAnsi="Segoe UI Semilight" w:cs="Segoe UI Semilight"/>
-        </w:rPr>
-        <w:t>IoT</w:t>
-      </w:r>
-      <w:r>
-        <w:rPr>
-          <w:rFonts w:ascii="Segoe UI Semilight" w:hAnsi="Segoe UI Semilight" w:cs="Segoe UI Semilight"/>
-          <w:rtl/>
-        </w:rPr>
-        <w:t xml:space="preserve"> יש קישוריות באופן ודאי.</w:t>
+        <w:t>k</w:t>
+      </w:r>
+      <w:r>
+        <w:rPr>
+          <w:rFonts w:ascii="Segoe UI Semilight" w:hAnsi="Segoe UI Semilight" w:cs="Segoe UI Semilight"/>
+          <w:rtl/>
+        </w:rPr>
+        <w:t xml:space="preserve"> - </w:t>
+      </w:r>
+      <w:r>
+        <w:rPr>
+          <w:rFonts w:ascii="Segoe UI Semilight" w:hAnsi="Segoe UI Semilight" w:cs="Segoe UI Semilight"/>
+          <w:rtl/>
+        </w:rPr>
+        <w:t xml:space="preserve">גודל </w:t>
+      </w:r>
+      <w:r>
+        <w:rPr>
+          <w:rFonts w:ascii="Segoe UI Semilight" w:hAnsi="Segoe UI Semilight" w:cs="Segoe UI Semilight" w:hint="cs"/>
+          <w:rtl/>
+        </w:rPr>
+        <w:t xml:space="preserve">תת </w:t>
+      </w:r>
+      <w:r>
+        <w:rPr>
+          <w:rFonts w:ascii="Segoe UI Semilight" w:hAnsi="Segoe UI Semilight" w:cs="Segoe UI Semilight"/>
+          <w:rtl/>
+        </w:rPr>
+        <w:t xml:space="preserve">הקבוצה של מפתחות </w:t>
+      </w:r>
+      <w:r>
+        <w:rPr>
+          <w:rFonts w:ascii="Segoe UI Semilight" w:hAnsi="Segoe UI Semilight" w:cs="Segoe UI Semilight" w:hint="cs"/>
+          <w:rtl/>
+        </w:rPr>
+        <w:t>שיחזיק כל צומת ברשת</w:t>
+      </w:r>
+      <w:r>
+        <w:rPr>
+          <w:rFonts w:ascii="Segoe UI Semilight" w:hAnsi="Segoe UI Semilight" w:cs="Segoe UI Semilight" w:hint="cs"/>
+          <w:rtl/>
+        </w:rPr>
+        <w:t xml:space="preserve">. </w:t>
+      </w:r>
+      <w:r>
+        <w:rPr>
+          <w:rFonts w:ascii="Segoe UI Semilight" w:hAnsi="Segoe UI Semilight" w:cs="Segoe UI Semilight"/>
+        </w:rPr>
+        <w:t>k</w:t>
+      </w:r>
+      <w:r>
+        <w:rPr>
+          <w:rFonts w:ascii="Segoe UI Semilight" w:hAnsi="Segoe UI Semilight" w:cs="Segoe UI Semilight"/>
+          <w:rtl/>
+        </w:rPr>
+        <w:t xml:space="preserve"> מוגדר ע"י הגבול של </w:t>
+      </w:r>
+      <w:r>
+        <w:rPr>
+          <w:rFonts w:ascii="Segoe UI Semilight" w:hAnsi="Segoe UI Semilight" w:cs="Segoe UI Semilight"/>
+        </w:rPr>
+        <w:t>M</w:t>
+      </w:r>
+      <w:r>
+        <w:rPr>
+          <w:rFonts w:ascii="Segoe UI Semilight" w:hAnsi="Segoe UI Semilight" w:cs="Segoe UI Semilight"/>
+          <w:rtl/>
+        </w:rPr>
+        <w:t>.</w:t>
       </w:r>
     </w:p>
     <w:p>
@@ -6683,6 +6814,7 @@
         <w:pStyle w:val="NormalWeb"/>
         <w:bidi/>
         <w:spacing w:before="120" w:beforeAutospacing="0" w:after="200" w:afterAutospacing="0"/>
+        <w:ind w:left="720"/>
         <w:rPr>
           <w:rFonts w:ascii="Segoe UI Semilight" w:hAnsi="Segoe UI Semilight" w:cs="Segoe UI Semilight"/>
           <w:rtl/>
@@ -6694,67 +6826,50 @@
           <w:b/>
           <w:bCs/>
         </w:rPr>
-        <w:t>k</w:t>
-      </w:r>
-      <w:r>
-        <w:rPr>
-          <w:rFonts w:ascii="Segoe UI Semilight" w:hAnsi="Segoe UI Semilight" w:cs="Segoe UI Semilight"/>
-          <w:rtl/>
-        </w:rPr>
-        <w:t xml:space="preserve"> - </w:t>
-      </w:r>
-      <w:r>
-        <w:rPr>
-          <w:rFonts w:ascii="Segoe UI Semilight" w:hAnsi="Segoe UI Semilight" w:cs="Segoe UI Semilight"/>
-          <w:rtl/>
-        </w:rPr>
-        <w:t>גודל הקבוצה של המפתחות מתבסס על</w:t>
-      </w:r>
-      <w:r>
-        <w:rPr>
-          <w:rFonts w:ascii="Segoe UI Semilight" w:hAnsi="Segoe UI Semilight" w:cs="Segoe UI Semilight" w:hint="cs"/>
-          <w:rtl/>
-        </w:rPr>
-        <w:t xml:space="preserve"> </w:t>
-      </w:r>
-      <w:r>
-        <w:rPr>
-          <w:rFonts w:ascii="Segoe UI Semilight" w:hAnsi="Segoe UI Semilight" w:cs="Segoe UI Semilight" w:hint="cs"/>
-        </w:rPr>
-        <w:t>M</w:t>
-      </w:r>
-      <w:r>
-        <w:rPr>
-          <w:rFonts w:ascii="Segoe UI Semilight" w:hAnsi="Segoe UI Semilight" w:cs="Segoe UI Semilight" w:hint="cs"/>
-          <w:rtl/>
-        </w:rPr>
-        <w:t xml:space="preserve">. </w:t>
-      </w:r>
-      <w:r>
-        <w:rPr>
-          <w:rFonts w:ascii="Segoe UI Semilight" w:hAnsi="Segoe UI Semilight" w:cs="Segoe UI Semilight"/>
-        </w:rPr>
-        <w:t>k</w:t>
-      </w:r>
-      <w:r>
-        <w:rPr>
-          <w:rFonts w:ascii="Segoe UI Semilight" w:hAnsi="Segoe UI Semilight" w:cs="Segoe UI Semilight"/>
-          <w:rtl/>
-        </w:rPr>
-        <w:t xml:space="preserve"> מוגדר ע"י הגבול של </w:t>
-      </w:r>
-      <w:r>
-        <w:rPr>
-          <w:rFonts w:ascii="Segoe UI Semilight" w:hAnsi="Segoe UI Semilight" w:cs="Segoe UI Semilight"/>
-        </w:rPr>
-        <w:t>M</w:t>
-      </w:r>
-      <w:r>
-        <w:rPr>
-          <w:rFonts w:ascii="Segoe UI Semilight" w:hAnsi="Segoe UI Semilight" w:cs="Segoe UI Semilight"/>
-          <w:rtl/>
-        </w:rPr>
-        <w:t>.</w:t>
+        <w:t>p</w:t>
+      </w:r>
+      <w:r>
+        <w:rPr>
+          <w:rFonts w:ascii="Segoe UI Semilight" w:hAnsi="Segoe UI Semilight" w:cs="Segoe UI Semilight"/>
+          <w:b/>
+          <w:bCs/>
+        </w:rPr>
+        <w:t>’</w:t>
+      </w:r>
+      <w:r>
+        <w:rPr>
+          <w:rFonts w:ascii="Segoe UI Semilight" w:hAnsi="Segoe UI Semilight" w:cs="Segoe UI Semilight"/>
+          <w:rtl/>
+        </w:rPr>
+        <w:t xml:space="preserve"> - ההסתברות של</w:t>
+      </w:r>
+      <w:r>
+        <w:rPr>
+          <w:rFonts w:ascii="Segoe UI Semilight" w:hAnsi="Segoe UI Semilight" w:cs="Segoe UI Semilight" w:hint="cs"/>
+          <w:rtl/>
+        </w:rPr>
+        <w:t xml:space="preserve">כל </w:t>
+      </w:r>
+      <w:r>
+        <w:rPr>
+          <w:rFonts w:ascii="Segoe UI Semilight" w:hAnsi="Segoe UI Semilight" w:cs="Segoe UI Semilight"/>
+          <w:rtl/>
+        </w:rPr>
+        <w:t>שני צמתים</w:t>
+      </w:r>
+      <w:r>
+        <w:rPr>
+          <w:rFonts w:ascii="Segoe UI Semilight" w:hAnsi="Segoe UI Semilight" w:cs="Segoe UI Semilight" w:hint="cs"/>
+          <w:rtl/>
+        </w:rPr>
+        <w:t xml:space="preserve"> בשכונה</w:t>
+      </w:r>
+      <w:r>
+        <w:rPr>
+          <w:rFonts w:ascii="Segoe UI Semilight" w:hAnsi="Segoe UI Semilight" w:cs="Segoe UI Semilight"/>
+          <w:rtl/>
+        </w:rPr>
+        <w:t xml:space="preserve"> קיים מפתח משותף.</w:t>
       </w:r>
     </w:p>
     <w:p>
@@ -6762,53 +6877,60 @@
         <w:pStyle w:val="NormalWeb"/>
         <w:bidi/>
         <w:spacing w:before="120" w:beforeAutospacing="0" w:after="200" w:afterAutospacing="0"/>
-        <w:rPr>
-          <w:rFonts w:ascii="Segoe UI Semilight" w:hAnsi="Segoe UI Semilight" w:cs="Segoe UI Semilight"/>
-          <w:rtl/>
-        </w:rPr>
-      </w:pPr>
-      <w:r>
-        <w:rPr>
-          <w:rFonts w:ascii="Segoe UI Semilight" w:hAnsi="Segoe UI Semilight" w:cs="Segoe UI Semilight"/>
-          <w:b/>
-          <w:bCs/>
-        </w:rPr>
-        <w:t>n’</w:t>
-      </w:r>
-      <w:r>
-        <w:rPr>
-          <w:rFonts w:ascii="Segoe UI Semilight" w:hAnsi="Segoe UI Semilight" w:cs="Segoe UI Semilight"/>
-          <w:rtl/>
-        </w:rPr>
-        <w:t xml:space="preserve"> - גודל ה</w:t>
-      </w:r>
-      <w:r>
-        <w:rPr>
-          <w:rFonts w:ascii="Segoe UI Semilight" w:hAnsi="Segoe UI Semilight" w:cs="Segoe UI Semilight" w:hint="cs"/>
-          <w:rtl/>
-        </w:rPr>
-        <w:t>'</w:t>
-      </w:r>
-      <w:r>
-        <w:rPr>
-          <w:rFonts w:ascii="Segoe UI Semilight" w:hAnsi="Segoe UI Semilight" w:cs="Segoe UI Semilight"/>
-          <w:rtl/>
-        </w:rPr>
-        <w:t>שכונה</w:t>
-      </w:r>
-      <w:r>
-        <w:rPr>
-          <w:rFonts w:ascii="Segoe UI Semilight" w:hAnsi="Segoe UI Semilight" w:cs="Segoe UI Semilight" w:hint="cs"/>
-          <w:rtl/>
-        </w:rPr>
-        <w:t>'</w:t>
-      </w:r>
-      <w:r>
-        <w:rPr>
-          <w:rFonts w:ascii="Segoe UI Semilight" w:hAnsi="Segoe UI Semilight" w:cs="Segoe UI Semilight"/>
-          <w:rtl/>
-        </w:rPr>
-        <w:t xml:space="preserve"> של צומת ברשת האלחוטית.</w:t>
+        <w:ind w:left="720"/>
+        <w:rPr>
+          <w:rFonts w:ascii="Segoe UI Semilight" w:hAnsi="Segoe UI Semilight" w:cs="Segoe UI Semilight"/>
+          <w:rtl/>
+        </w:rPr>
+      </w:pPr>
+    </w:p>
+    <w:p>
+      <w:pPr>
+        <w:pStyle w:val="NormalWeb"/>
+        <w:numPr>
+          <w:ilvl w:val="0"/>
+          <w:numId w:val="42"/>
+        </w:numPr>
+        <w:bidi/>
+        <w:spacing w:before="120" w:beforeAutospacing="0" w:after="200" w:afterAutospacing="0"/>
+        <w:ind w:left="1440"/>
+        <w:rPr>
+          <w:rFonts w:ascii="Segoe UI Semilight" w:hAnsi="Segoe UI Semilight" w:cs="Segoe UI Semilight"/>
+          <w:rtl/>
+        </w:rPr>
+      </w:pPr>
+      <w:r>
+        <w:rPr>
+          <w:rFonts w:ascii="Segoe UI Semilight" w:hAnsi="Segoe UI Semilight" w:cs="Segoe UI Semilight"/>
+          <w:rtl/>
+        </w:rPr>
+        <w:t xml:space="preserve">חשב את </w:t>
+      </w:r>
+      <w:r>
+        <w:rPr>
+          <w:rFonts w:ascii="Segoe UI Semilight" w:hAnsi="Segoe UI Semilight" w:cs="Segoe UI Semilight"/>
+        </w:rPr>
+        <w:t>c</w:t>
+      </w:r>
+      <w:r>
+        <w:rPr>
+          <w:rFonts w:ascii="Segoe UI Semilight" w:hAnsi="Segoe UI Semilight" w:cs="Segoe UI Semilight"/>
+          <w:rtl/>
+        </w:rPr>
+        <w:t xml:space="preserve">, כאשר </w:t>
+      </w:r>
+      <w:r>
+        <w:rPr>
+          <w:rFonts w:ascii="Segoe UI Semilight" w:hAnsi="Segoe UI Semilight" w:cs="Segoe UI Semilight"/>
+        </w:rPr>
+        <w:t>c</w:t>
+      </w:r>
+      <w:r>
+        <w:rPr>
+          <w:rFonts w:ascii="Segoe UI Semilight" w:hAnsi="Segoe UI Semilight" w:cs="Segoe UI Semilight"/>
+          <w:rtl/>
+        </w:rPr>
+        <w:t xml:space="preserve"> קבוע:</w:t>
       </w:r>
     </w:p>
     <w:p>
@@ -6816,84 +6938,7 @@
         <w:pStyle w:val="NormalWeb"/>
         <w:bidi/>
         <w:spacing w:before="120" w:beforeAutospacing="0" w:after="200" w:afterAutospacing="0"/>
-        <w:rPr>
-          <w:rFonts w:ascii="Segoe UI Semilight" w:hAnsi="Segoe UI Semilight" w:cs="Segoe UI Semilight"/>
-          <w:rtl/>
-        </w:rPr>
-      </w:pPr>
-      <w:r>
-        <w:rPr>
-          <w:rFonts w:ascii="Segoe UI Semilight" w:hAnsi="Segoe UI Semilight" w:cs="Segoe UI Semilight"/>
-          <w:b/>
-          <w:bCs/>
-        </w:rPr>
-        <w:t>p</w:t>
-      </w:r>
-      <w:r>
-        <w:rPr>
-          <w:rFonts w:ascii="Segoe UI Semilight" w:hAnsi="Segoe UI Semilight" w:cs="Segoe UI Semilight"/>
-          <w:b/>
-          <w:bCs/>
-        </w:rPr>
-        <w:t>’</w:t>
-      </w:r>
-      <w:r>
-        <w:rPr>
-          <w:rFonts w:ascii="Segoe UI Semilight" w:hAnsi="Segoe UI Semilight" w:cs="Segoe UI Semilight"/>
-          <w:rtl/>
-        </w:rPr>
-        <w:t xml:space="preserve"> - ההסתברות שלשני צמתים קיים מפתח משותף.</w:t>
-      </w:r>
-    </w:p>
-    <w:p>
-      <w:pPr>
-        <w:pStyle w:val="NormalWeb"/>
-        <w:bidi/>
-        <w:spacing w:before="120" w:beforeAutospacing="0" w:after="200" w:afterAutospacing="0"/>
-        <w:rPr>
-          <w:rFonts w:ascii="Segoe UI Semilight" w:hAnsi="Segoe UI Semilight" w:cs="Segoe UI Semilight"/>
-          <w:rtl/>
-        </w:rPr>
-      </w:pPr>
-      <w:r>
-        <w:rPr>
-          <w:rFonts w:ascii="Segoe UI Semilight" w:hAnsi="Segoe UI Semilight" w:cs="Segoe UI Semilight"/>
-          <w:rtl/>
-        </w:rPr>
-        <w:t xml:space="preserve">חשב את </w:t>
-      </w:r>
-      <w:r>
-        <w:rPr>
-          <w:rFonts w:ascii="Segoe UI Semilight" w:hAnsi="Segoe UI Semilight" w:cs="Segoe UI Semilight"/>
-        </w:rPr>
-        <w:t>c</w:t>
-      </w:r>
-      <w:r>
-        <w:rPr>
-          <w:rFonts w:ascii="Segoe UI Semilight" w:hAnsi="Segoe UI Semilight" w:cs="Segoe UI Semilight"/>
-          <w:rtl/>
-        </w:rPr>
-        <w:t xml:space="preserve">, כאשר </w:t>
-      </w:r>
-      <w:r>
-        <w:rPr>
-          <w:rFonts w:ascii="Segoe UI Semilight" w:hAnsi="Segoe UI Semilight" w:cs="Segoe UI Semilight"/>
-        </w:rPr>
-        <w:t>c</w:t>
-      </w:r>
-      <w:r>
-        <w:rPr>
-          <w:rFonts w:ascii="Segoe UI Semilight" w:hAnsi="Segoe UI Semilight" w:cs="Segoe UI Semilight"/>
-          <w:rtl/>
-        </w:rPr>
-        <w:t xml:space="preserve"> קבוע:</w:t>
-      </w:r>
-    </w:p>
-    <w:p>
-      <w:pPr>
-        <w:pStyle w:val="NormalWeb"/>
-        <w:bidi/>
-        <w:spacing w:before="120" w:beforeAutospacing="0" w:after="200" w:afterAutospacing="0"/>
+        <w:ind w:left="720"/>
         <w:rPr>
           <w:rFonts w:ascii="Segoe UI Semilight" w:hAnsi="Segoe UI Semilight" w:cs="Segoe UI Semilight"/>
           <w:rtl/>
@@ -6957,8 +7002,13 @@
     <w:p>
       <w:pPr>
         <w:pStyle w:val="NormalWeb"/>
+        <w:numPr>
+          <w:ilvl w:val="0"/>
+          <w:numId w:val="42"/>
+        </w:numPr>
         <w:bidi/>
         <w:spacing w:before="120" w:beforeAutospacing="0" w:after="200" w:afterAutospacing="0"/>
+        <w:ind w:left="1440"/>
         <w:rPr>
           <w:rFonts w:ascii="Segoe UI Semilight" w:hAnsi="Segoe UI Semilight" w:cs="Segoe UI Semilight"/>
           <w:rtl/>
@@ -6990,6 +7040,7 @@
         <w:pStyle w:val="NormalWeb"/>
         <w:bidi/>
         <w:spacing w:before="120" w:beforeAutospacing="0" w:after="200" w:afterAutospacing="0"/>
+        <w:ind w:left="720"/>
         <w:rPr>
           <w:rFonts w:ascii="Segoe UI Semilight" w:hAnsi="Segoe UI Semilight" w:cs="Segoe UI Semilight"/>
         </w:rPr>
@@ -7108,7 +7159,7 @@
           </mc:Choice>
           <mc:Fallback>
             <w:pict>
-              <v:rect w14:anchorId="67F486A1" id="מלבן 8" o:spid="_x0000_s1026" alt="https://lh4.googleusercontent.com/z1sNoHDBS9E36faQvVAL8gcaCQNn6O6V1xrs4rOUzgVyvsi5M0v1nvLBGeAWUdpvpXSzLjPVAift8f_T1YPWQrethCtCLGXm1-ybOSMzLHgD9EDkl4T9HAu0DIisutpCtyaf9d7X" style="width:110.25pt;height:39pt;visibility:visible;mso-wrap-style:square;mso-left-percent:-10001;mso-top-percent:-10001;mso-position-horizontal:absolute;mso-position-horizontal-relative:char;mso-position-vertical:absolute;mso-position-vertical-relative:line;mso-left-percent:-10001;mso-top-percent:-10001;v-text-anchor:top" o:gfxdata="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" filled="f" stroked="f">
+              <v:rect w14:anchorId="098CD7AC" id="מלבן 8" o:spid="_x0000_s1026" alt="https://lh4.googleusercontent.com/z1sNoHDBS9E36faQvVAL8gcaCQNn6O6V1xrs4rOUzgVyvsi5M0v1nvLBGeAWUdpvpXSzLjPVAift8f_T1YPWQrethCtCLGXm1-ybOSMzLHgD9EDkl4T9HAu0DIisutpCtyaf9d7X" style="width:110.25pt;height:39pt;visibility:visible;mso-wrap-style:square;mso-left-percent:-10001;mso-top-percent:-10001;mso-position-horizontal:absolute;mso-position-horizontal-relative:char;mso-position-vertical:absolute;mso-position-vertical-relative:line;mso-left-percent:-10001;mso-top-percent:-10001;v-text-anchor:top" o:gfxdata="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" filled="f" stroked="f">
                 <o:lock v:ext="edit" aspectratio="t"/>
                 <w10:wrap anchorx="page"/>
                 <w10:anchorlock/>
@@ -7121,8 +7172,13 @@
     <w:p>
       <w:pPr>
         <w:pStyle w:val="NormalWeb"/>
+        <w:numPr>
+          <w:ilvl w:val="0"/>
+          <w:numId w:val="42"/>
+        </w:numPr>
         <w:bidi/>
         <w:spacing w:before="120" w:beforeAutospacing="0" w:after="200" w:afterAutospacing="0"/>
+        <w:ind w:left="1440"/>
         <w:rPr>
           <w:rFonts w:ascii="Segoe UI Semilight" w:hAnsi="Segoe UI Semilight" w:cs="Segoe UI Semilight"/>
           <w:rtl/>
@@ -7154,6 +7210,7 @@
         <w:pStyle w:val="NormalWeb"/>
         <w:bidi/>
         <w:spacing w:before="120" w:beforeAutospacing="0" w:after="200" w:afterAutospacing="0"/>
+        <w:ind w:left="720"/>
         <w:rPr>
           <w:rFonts w:ascii="Segoe UI Semilight" w:hAnsi="Segoe UI Semilight" w:cs="Segoe UI Semilight"/>
           <w:rtl/>
@@ -7217,10 +7274,15 @@
     <w:p>
       <w:pPr>
         <w:pStyle w:val="NormalWeb"/>
+        <w:numPr>
+          <w:ilvl w:val="0"/>
+          <w:numId w:val="42"/>
+        </w:numPr>
         <w:bidi/>
         <w:spacing w:before="120" w:beforeAutospacing="0" w:after="200" w:afterAutospacing="0"/>
-        <w:rPr>
-          <w:rFonts w:ascii="Segoe UI Semilight" w:hAnsi="Segoe UI Semilight" w:cs="Segoe UI Semilight" w:hint="cs"/>
+        <w:ind w:left="1440"/>
+        <w:rPr>
+          <w:rFonts w:ascii="Segoe UI Semilight" w:hAnsi="Segoe UI Semilight" w:cs="Segoe UI Semilight"/>
           <w:rtl/>
         </w:rPr>
       </w:pPr>
@@ -7250,16 +7312,17 @@
         <w:pStyle w:val="NormalWeb"/>
         <w:bidi/>
         <w:spacing w:before="120" w:beforeAutospacing="0" w:after="200" w:afterAutospacing="0"/>
-        <w:rPr>
-          <w:rFonts w:ascii="Segoe UI Semilight" w:hAnsi="Segoe UI Semilight" w:cs="Segoe UI Semilight"/>
-          <w:rtl/>
-        </w:rPr>
-      </w:pPr>
-      <w:r>
-        <w:rPr>
-          <w:rFonts w:ascii="Segoe UI Semilight" w:hAnsi="Segoe UI Semilight" w:cs="Segoe UI Semilight"/>
-        </w:rPr>
-        <w:t>d</w:t>
+        <w:ind w:left="720"/>
+        <w:rPr>
+          <w:rFonts w:ascii="Segoe UI Semilight" w:hAnsi="Segoe UI Semilight" w:cs="Segoe UI Semilight"/>
+          <w:rtl/>
+        </w:rPr>
+      </w:pPr>
+      <w:r>
+        <w:rPr>
+          <w:rFonts w:ascii="Segoe UI Semilight" w:hAnsi="Segoe UI Semilight" w:cs="Segoe UI Semilight"/>
+        </w:rPr>
+        <w:t xml:space="preserve"> d       </w:t>
       </w:r>
       <w:r>
         <w:rPr>
@@ -7287,6 +7350,7 @@
         <w:pStyle w:val="NormalWeb"/>
         <w:bidi/>
         <w:spacing w:before="120" w:beforeAutospacing="0" w:after="200" w:afterAutospacing="0"/>
+        <w:ind w:left="720"/>
         <w:rPr>
           <w:rFonts w:ascii="Segoe UI Semilight" w:hAnsi="Segoe UI Semilight" w:cs="Segoe UI Semilight"/>
           <w:rtl/>
@@ -7406,7 +7470,7 @@
           </mc:Choice>
           <mc:Fallback>
             <w:pict>
-              <v:rect w14:anchorId="00CFFEB9" id="מלבן 6" o:spid="_x0000_s1026" alt="https://lh4.googleusercontent.com/xWtBNd4O5qQOSELXFL1xB9bTLQzOEkzCQnp3bJ9j8BJlIn3q0cLJxdZIrqW_yIkSn0D1Jq5Rr0Ez97uPa25RITJl-C14oUonz4pYMsT18fIPUZT2wtfK2AqZPUgNVwEKB3DcC4kb" style="width:75.75pt;height:35.25pt;visibility:visible;mso-wrap-style:square;mso-left-percent:-10001;mso-top-percent:-10001;mso-position-horizontal:absolute;mso-position-horizontal-relative:char;mso-position-vertical:absolute;mso-position-vertical-relative:line;mso-left-percent:-10001;mso-top-percent:-10001;v-text-anchor:top" o:gfxdata="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" filled="f" stroked="f">
+              <v:rect w14:anchorId="398E9F91" id="מלבן 6" o:spid="_x0000_s1026" alt="https://lh4.googleusercontent.com/xWtBNd4O5qQOSELXFL1xB9bTLQzOEkzCQnp3bJ9j8BJlIn3q0cLJxdZIrqW_yIkSn0D1Jq5Rr0Ez97uPa25RITJl-C14oUonz4pYMsT18fIPUZT2wtfK2AqZPUgNVwEKB3DcC4kb" style="width:75.75pt;height:35.25pt;visibility:visible;mso-wrap-style:square;mso-left-percent:-10001;mso-top-percent:-10001;mso-position-horizontal:absolute;mso-position-horizontal-relative:char;mso-position-vertical:absolute;mso-position-vertical-relative:line;mso-left-percent:-10001;mso-top-percent:-10001;v-text-anchor:top" o:gfxdata="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" filled="f" stroked="f">
                 <o:lock v:ext="edit" aspectratio="t"/>
                 <w10:wrap anchorx="page"/>
                 <w10:anchorlock/>
@@ -7419,8 +7483,13 @@
     <w:p>
       <w:pPr>
         <w:pStyle w:val="NormalWeb"/>
+        <w:numPr>
+          <w:ilvl w:val="0"/>
+          <w:numId w:val="42"/>
+        </w:numPr>
         <w:bidi/>
         <w:spacing w:before="120" w:beforeAutospacing="0" w:after="200" w:afterAutospacing="0"/>
+        <w:ind w:left="1440"/>
         <w:rPr>
           <w:rFonts w:ascii="Segoe UI Semilight" w:hAnsi="Segoe UI Semilight" w:cs="Segoe UI Semilight"/>
           <w:rtl/>
@@ -7465,6 +7534,7 @@
         <w:pStyle w:val="NormalWeb"/>
         <w:bidi/>
         <w:spacing w:before="120" w:beforeAutospacing="0" w:after="200" w:afterAutospacing="0"/>
+        <w:ind w:left="720"/>
         <w:rPr>
           <w:rFonts w:ascii="Segoe UI Semilight" w:hAnsi="Segoe UI Semilight" w:cs="Segoe UI Semilight"/>
           <w:rtl/>
@@ -7584,7 +7654,7 @@
           </mc:Choice>
           <mc:Fallback>
             <w:pict>
-              <v:rect w14:anchorId="00E05ACE" id="מלבן 5" o:spid="_x0000_s1026" alt="https://lh3.googleusercontent.com/S3hzEhB1Miz2gPKXcmmYYVS9Lw2N8zvlbRX2P7z754zXra28J-p9jbGih9Z4LAJDahp1LFVZWEuzPOh7qbzB-cC5BjZr0TfNDb5HVwcOl7WNqfF_uXvObOXQHtnTiyW9iTijVYrv" style="width:175.5pt;height:49.5pt;visibility:visible;mso-wrap-style:square;mso-left-percent:-10001;mso-top-percent:-10001;mso-position-horizontal:absolute;mso-position-horizontal-relative:char;mso-position-vertical:absolute;mso-position-vertical-relative:line;mso-left-percent:-10001;mso-top-percent:-10001;v-text-anchor:top" o:gfxdata="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" filled="f" stroked="f">
+              <v:rect w14:anchorId="4F3EA146" id="מלבן 5" o:spid="_x0000_s1026" alt="https://lh3.googleusercontent.com/S3hzEhB1Miz2gPKXcmmYYVS9Lw2N8zvlbRX2P7z754zXra28J-p9jbGih9Z4LAJDahp1LFVZWEuzPOh7qbzB-cC5BjZr0TfNDb5HVwcOl7WNqfF_uXvObOXQHtnTiyW9iTijVYrv" style="width:175.5pt;height:49.5pt;visibility:visible;mso-wrap-style:square;mso-left-percent:-10001;mso-top-percent:-10001;mso-position-horizontal:absolute;mso-position-horizontal-relative:char;mso-position-vertical:absolute;mso-position-vertical-relative:line;mso-left-percent:-10001;mso-top-percent:-10001;v-text-anchor:top" o:gfxdata="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" filled="f" stroked="f">
                 <o:lock v:ext="edit" aspectratio="t"/>
                 <w10:wrap anchorx="page"/>
                 <w10:anchorlock/>
@@ -7599,6 +7669,7 @@
         <w:pStyle w:val="NormalWeb"/>
         <w:bidi/>
         <w:spacing w:before="120" w:beforeAutospacing="0" w:after="200" w:afterAutospacing="0"/>
+        <w:ind w:left="720"/>
         <w:rPr>
           <w:rFonts w:ascii="Segoe UI Semilight" w:hAnsi="Segoe UI Semilight" w:cs="Segoe UI Semilight"/>
           <w:rtl/>
@@ -7698,17 +7769,19 @@
         <w:pStyle w:val="NormalWeb"/>
         <w:bidi/>
         <w:spacing w:before="120" w:beforeAutospacing="0" w:after="200" w:afterAutospacing="0"/>
-        <w:rPr>
-          <w:rFonts w:ascii="Segoe UI Semilight" w:hAnsi="Segoe UI Semilight" w:cs="Segoe UI Semilight"/>
-          <w:rtl/>
-        </w:rPr>
-      </w:pPr>
-      <w:r>
-        <w:rPr>
-          <w:rFonts w:ascii="Segoe UI Semilight" w:hAnsi="Segoe UI Semilight" w:cs="Segoe UI Semilight"/>
-          <w:rtl/>
-        </w:rPr>
-        <w:t xml:space="preserve">4) בהינתן גודל המאגר, </w:t>
+        <w:ind w:left="360"/>
+        <w:rPr>
+          <w:rFonts w:ascii="Segoe UI Semilight" w:hAnsi="Segoe UI Semilight" w:cs="Segoe UI Semilight"/>
+          <w:rtl/>
+        </w:rPr>
+      </w:pPr>
+      <w:r>
+        <w:rPr>
+          <w:rFonts w:ascii="Segoe UI Semilight" w:hAnsi="Segoe UI Semilight" w:cs="Segoe UI Semilight"/>
+          <w:rtl/>
+        </w:rPr>
+        <w:lastRenderedPageBreak/>
+        <w:t xml:space="preserve">בהינתן גודל המאגר, </w:t>
       </w:r>
       <w:r>
         <w:rPr>
@@ -7767,6 +7840,10 @@
     <w:p>
       <w:pPr>
         <w:pStyle w:val="NormalWeb"/>
+        <w:numPr>
+          <w:ilvl w:val="0"/>
+          <w:numId w:val="31"/>
+        </w:numPr>
         <w:bidi/>
         <w:spacing w:before="120" w:beforeAutospacing="0" w:after="200" w:afterAutospacing="0"/>
         <w:rPr>
@@ -7779,78 +7856,65 @@
           <w:rFonts w:ascii="Segoe UI Semilight" w:hAnsi="Segoe UI Semilight" w:cs="Segoe UI Semilight"/>
           <w:rtl/>
         </w:rPr>
-        <w:t>5) המנהיג יוצר  'לחיצת יד' מאומתת לחלוטין עם כל הקבוצה.</w:t>
+        <w:t xml:space="preserve">המנהיג שולח לכל חבר </w:t>
+      </w:r>
+      <w:r>
+        <w:rPr>
+          <w:rFonts w:ascii="Segoe UI Semilight" w:hAnsi="Segoe UI Semilight" w:cs="Segoe UI Semilight" w:hint="cs"/>
+          <w:rtl/>
+        </w:rPr>
+        <w:t>ברשת</w:t>
+      </w:r>
+      <w:r>
+        <w:rPr>
+          <w:rFonts w:ascii="Segoe UI Semilight" w:hAnsi="Segoe UI Semilight" w:cs="Segoe UI Semilight"/>
+          <w:rtl/>
+        </w:rPr>
+        <w:t xml:space="preserve"> תת קבוצה שונה של מפתחות</w:t>
+      </w:r>
+      <w:r>
+        <w:rPr>
+          <w:rFonts w:ascii="Segoe UI Semilight" w:hAnsi="Segoe UI Semilight" w:cs="Segoe UI Semilight" w:hint="cs"/>
+          <w:rtl/>
+        </w:rPr>
+        <w:t xml:space="preserve"> בצורה מוצפנת</w:t>
+      </w:r>
+      <w:r>
+        <w:rPr>
+          <w:rFonts w:ascii="Segoe UI Semilight" w:hAnsi="Segoe UI Semilight" w:cs="Segoe UI Semilight"/>
+          <w:rtl/>
+        </w:rPr>
+        <w:t>.</w:t>
       </w:r>
     </w:p>
     <w:p>
       <w:pPr>
         <w:pStyle w:val="NormalWeb"/>
+        <w:numPr>
+          <w:ilvl w:val="0"/>
+          <w:numId w:val="31"/>
+        </w:numPr>
         <w:bidi/>
         <w:spacing w:before="120" w:beforeAutospacing="0" w:after="200" w:afterAutospacing="0"/>
         <w:rPr>
           <w:rFonts w:ascii="Segoe UI Semilight" w:hAnsi="Segoe UI Semilight" w:cs="Segoe UI Semilight"/>
-          <w:rtl/>
-        </w:rPr>
-      </w:pPr>
-      <w:r>
-        <w:rPr>
-          <w:rFonts w:ascii="Segoe UI Semilight" w:hAnsi="Segoe UI Semilight" w:cs="Segoe UI Semilight"/>
-          <w:noProof/>
-        </w:rPr>
-        <w:lastRenderedPageBreak/>
-        <w:drawing>
-          <wp:inline distT="0" distB="0" distL="0" distR="0">
-            <wp:extent cx="2581275" cy="1990725"/>
-            <wp:effectExtent l="0" t="0" r="9525" b="9525"/>
-            <wp:docPr id="1" name="תמונה 1" descr="https://lh5.googleusercontent.com/-V31jP4mfZfUVahAk-UC_eEQ5UTFCcb2UuqsRW2_KWyb1F7c3vY4EP_lf8nshmgvRYXpeWbzvO2u5FYyNsxilzykKs3HrE4nmhAeBx4U15Q2OlNYoS4Lka0R9gGIHsgZ1nbdiXz-"/>
-            <wp:cNvGraphicFramePr>
-              <a:graphicFrameLocks xmlns:a="http://schemas.openxmlformats.org/drawingml/2006/main" noChangeAspect="1"/>
-            </wp:cNvGraphicFramePr>
-            <a:graphic xmlns:a="http://schemas.openxmlformats.org/drawingml/2006/main">
-              <a:graphicData uri="http://schemas.openxmlformats.org/drawingml/2006/picture">
-                <pic:pic xmlns:pic="http://schemas.openxmlformats.org/drawingml/2006/picture">
-                  <pic:nvPicPr>
-                    <pic:cNvPr id="0" name="Picture 6" descr="https://lh5.googleusercontent.com/-V31jP4mfZfUVahAk-UC_eEQ5UTFCcb2UuqsRW2_KWyb1F7c3vY4EP_lf8nshmgvRYXpeWbzvO2u5FYyNsxilzykKs3HrE4nmhAeBx4U15Q2OlNYoS4Lka0R9gGIHsgZ1nbdiXz-"/>
-                    <pic:cNvPicPr>
-                      <a:picLocks noChangeAspect="1" noChangeArrowheads="1"/>
-                    </pic:cNvPicPr>
-                  </pic:nvPicPr>
-                  <pic:blipFill>
-                    <a:blip r:embed="rId33">
-                      <a:extLst>
-                        <a:ext uri="{28A0092B-C50C-407E-A947-70E740481C1C}">
-                          <a14:useLocalDpi xmlns:a14="http://schemas.microsoft.com/office/drawing/2010/main" val="0"/>
-                        </a:ext>
-                      </a:extLst>
-                    </a:blip>
-                    <a:srcRect/>
-                    <a:stretch>
-                      <a:fillRect/>
-                    </a:stretch>
-                  </pic:blipFill>
-                  <pic:spPr bwMode="auto">
-                    <a:xfrm>
-                      <a:off x="0" y="0"/>
-                      <a:ext cx="2581275" cy="1990725"/>
-                    </a:xfrm>
-                    <a:prstGeom prst="rect">
-                      <a:avLst/>
-                    </a:prstGeom>
-                    <a:noFill/>
-                    <a:ln>
-                      <a:noFill/>
-                    </a:ln>
-                  </pic:spPr>
-                </pic:pic>
-              </a:graphicData>
-            </a:graphic>
-          </wp:inline>
-        </w:drawing>
+        </w:rPr>
+      </w:pPr>
+      <w:r>
+        <w:rPr>
+          <w:rFonts w:ascii="Segoe UI Semilight" w:hAnsi="Segoe UI Semilight" w:cs="Segoe UI Semilight" w:hint="cs"/>
+          <w:rtl/>
+        </w:rPr>
+        <w:t>כל זוג צמתים ברשת מוצאים את המפתחות המשותפים להם.</w:t>
       </w:r>
     </w:p>
     <w:p>
       <w:pPr>
         <w:pStyle w:val="NormalWeb"/>
+        <w:numPr>
+          <w:ilvl w:val="0"/>
+          <w:numId w:val="31"/>
+        </w:numPr>
         <w:bidi/>
         <w:spacing w:before="120" w:beforeAutospacing="0" w:after="200" w:afterAutospacing="0"/>
         <w:rPr>
@@ -7860,87 +7924,116 @@
       </w:pPr>
       <w:r>
         <w:rPr>
-          <w:rFonts w:ascii="Segoe UI Semilight" w:hAnsi="Segoe UI Semilight" w:cs="Segoe UI Semilight"/>
-          <w:rtl/>
-        </w:rPr>
-        <w:t>6) בהתבסס על תקשורת 'לחיצת היד' המאומתת לחלוטין, המנהיג שולח לכל חבר בקבוצה תת קבוצה שונה של מפתחות.</w:t>
-      </w:r>
-    </w:p>
-    <w:p>
-      <w:pPr>
-        <w:pStyle w:val="NormalWeb"/>
-        <w:bidi/>
-        <w:spacing w:before="120" w:beforeAutospacing="0" w:after="200" w:afterAutospacing="0"/>
-        <w:rPr>
-          <w:rFonts w:ascii="Segoe UI Semilight" w:hAnsi="Segoe UI Semilight" w:cs="Segoe UI Semilight"/>
-          <w:rtl/>
-        </w:rPr>
-      </w:pPr>
-      <w:r>
-        <w:rPr>
-          <w:rFonts w:ascii="Segoe UI Semilight" w:hAnsi="Segoe UI Semilight" w:cs="Segoe UI Semilight"/>
-          <w:rtl/>
-        </w:rPr>
-        <w:t>7) בהתבסס על תת קבוצת המפתחות שכל התקן מחזיק, 'לחיצת יד' מאומתת חדשה תהיה קלה.</w:t>
-      </w:r>
-    </w:p>
-    <w:p>
-      <w:pPr>
-        <w:pStyle w:val="NormalWeb"/>
-        <w:bidi/>
-        <w:spacing w:before="120" w:beforeAutospacing="0" w:after="200" w:afterAutospacing="0"/>
-        <w:rPr>
-          <w:rFonts w:ascii="Segoe UI Semilight" w:hAnsi="Segoe UI Semilight" w:cs="Segoe UI Semilight"/>
-          <w:rtl/>
-        </w:rPr>
-      </w:pPr>
-      <w:r>
-        <w:rPr>
-          <w:rFonts w:ascii="Segoe UI Semilight" w:hAnsi="Segoe UI Semilight" w:cs="Segoe UI Semilight"/>
-          <w:rtl/>
-        </w:rPr>
-        <w:t>8) המנהיג ישלח תת קבוצה חדשה של מפתחות לכל התקן שיצטרף לקבוצה.</w:t>
+          <w:rFonts w:ascii="Segoe UI Semilight" w:hAnsi="Segoe UI Semilight" w:cs="Segoe UI Semilight" w:hint="cs"/>
+          <w:rtl/>
+        </w:rPr>
+        <w:t>כאשר צומת רוצה לתקשר עם צומת אחר התקשורת תהיה מוצפנת עם המפתח המשותף.</w:t>
       </w:r>
     </w:p>
     <w:p>
       <w:pPr>
         <w:jc w:val="left"/>
         <w:rPr>
-          <w:rFonts w:ascii="Segoe UI Semilight" w:eastAsia="Times New Roman" w:hAnsi="Segoe UI Semilight" w:cs="Segoe UI Semilight"/>
-          <w:sz w:val="24"/>
-          <w:szCs w:val="24"/>
-          <w:rtl/>
-        </w:rPr>
-      </w:pPr>
+          <w:rFonts w:ascii="Segoe UI Semilight" w:hAnsi="Segoe UI Semilight" w:cs="Segoe UI Semilight"/>
+          <w:sz w:val="24"/>
+          <w:szCs w:val="24"/>
+          <w:rtl/>
+        </w:rPr>
+      </w:pPr>
+      <w:r>
+        <w:rPr>
+          <w:rFonts w:ascii="Segoe UI Semilight" w:eastAsia="Times New Roman" w:hAnsi="Segoe UI Semilight" w:cs="Segoe UI Semilight" w:hint="cs"/>
+          <w:sz w:val="24"/>
+          <w:szCs w:val="24"/>
+          <w:rtl/>
+        </w:rPr>
+        <w:t>הפתרון שלנו מאפשר להימנע מניהול האבטחה באמצעים חיצוניים לרשת, ממומש כולו ע"י ההתקנים הנמצאים ברשת, ומספק אבטחה טובה מספיק עבור התקשורת בין המכשירים.</w:t>
+      </w:r>
+      <w:r>
+        <w:rPr>
+          <w:rFonts w:ascii="Segoe UI Semilight" w:hAnsi="Segoe UI Semilight" w:cs="Segoe UI Semilight"/>
+          <w:sz w:val="24"/>
+          <w:szCs w:val="24"/>
+          <w:rtl/>
+        </w:rPr>
+        <w:t xml:space="preserve"> </w:t>
+      </w:r>
+      <w:r>
+        <w:rPr>
+          <w:rFonts w:ascii="Segoe UI Semilight" w:hAnsi="Segoe UI Semilight" w:cs="Segoe UI Semilight" w:hint="cs"/>
+          <w:sz w:val="24"/>
+          <w:szCs w:val="24"/>
+          <w:rtl/>
+        </w:rPr>
+        <w:t>הפתרון שלנו גמיש לשינויים בטופולוגית הרשת בכך שהתקן יכול להצטרף לרשת בכל זמן נתון ו</w:t>
+      </w:r>
+      <w:r>
+        <w:rPr>
+          <w:rFonts w:ascii="Segoe UI Semilight" w:hAnsi="Segoe UI Semilight" w:cs="Segoe UI Semilight"/>
+          <w:sz w:val="24"/>
+          <w:szCs w:val="24"/>
+          <w:rtl/>
+        </w:rPr>
+        <w:t xml:space="preserve">המנהיג ישלח </w:t>
+      </w:r>
+      <w:r>
+        <w:rPr>
+          <w:rFonts w:ascii="Segoe UI Semilight" w:hAnsi="Segoe UI Semilight" w:cs="Segoe UI Semilight" w:hint="cs"/>
+          <w:sz w:val="24"/>
+          <w:szCs w:val="24"/>
+          <w:rtl/>
+        </w:rPr>
+        <w:t xml:space="preserve">לו </w:t>
+      </w:r>
+      <w:r>
+        <w:rPr>
+          <w:rFonts w:ascii="Segoe UI Semilight" w:hAnsi="Segoe UI Semilight" w:cs="Segoe UI Semilight"/>
+          <w:sz w:val="24"/>
+          <w:szCs w:val="24"/>
+          <w:rtl/>
+        </w:rPr>
+        <w:t>תת קבוצה חדשה ש</w:t>
+      </w:r>
+      <w:r>
+        <w:rPr>
+          <w:rFonts w:ascii="Segoe UI Semilight" w:hAnsi="Segoe UI Semilight" w:cs="Segoe UI Semilight"/>
+          <w:sz w:val="24"/>
+          <w:szCs w:val="24"/>
+          <w:rtl/>
+        </w:rPr>
+        <w:t xml:space="preserve">ל </w:t>
+      </w:r>
+      <w:r>
+        <w:rPr>
+          <w:rFonts w:ascii="Segoe UI Semilight" w:hAnsi="Segoe UI Semilight" w:cs="Segoe UI Semilight" w:hint="cs"/>
+          <w:sz w:val="24"/>
+          <w:szCs w:val="24"/>
+          <w:rtl/>
+        </w:rPr>
+        <w:t xml:space="preserve"> וכן התקן שעוזב את הרשת לא חושף את כל מפתחות ההצפנה וניתן </w:t>
+      </w:r>
+      <w:r>
+        <w:rPr>
+          <w:rFonts w:ascii="Segoe UI Semilight" w:hAnsi="Segoe UI Semilight" w:cs="Segoe UI Semilight" w:hint="cs"/>
+          <w:sz w:val="24"/>
+          <w:szCs w:val="24"/>
+          <w:rtl/>
+        </w:rPr>
+        <w:t>להשתמש בכל שאר המפתחות שלא נחשפו.</w:t>
+      </w:r>
     </w:p>
     <w:p>
       <w:pPr>
         <w:jc w:val="left"/>
         <w:rPr>
-          <w:rFonts w:ascii="Segoe UI Semilight" w:eastAsia="Times New Roman" w:hAnsi="Segoe UI Semilight" w:cs="Segoe UI Semilight"/>
-          <w:sz w:val="24"/>
-          <w:szCs w:val="24"/>
-          <w:rtl/>
-        </w:rPr>
-      </w:pPr>
-      <w:r>
-        <w:rPr>
-          <w:rFonts w:ascii="Segoe UI Semilight" w:eastAsia="Times New Roman" w:hAnsi="Segoe UI Semilight" w:cs="Segoe UI Semilight" w:hint="cs"/>
-          <w:sz w:val="24"/>
-          <w:szCs w:val="24"/>
-          <w:rtl/>
-        </w:rPr>
-        <w:t>הפתרון שלנו מאפשר להימנע מניהול האבטחה באמצעים חיצוניים לרשת, ממומש כולו ע"י ההתקנים הנמצאים ברשת, ומספק אבטחה טובה מספיק עבור התקשורת בין המכשירים.</w:t>
-      </w:r>
-    </w:p>
-    <w:p>
-      <w:pPr>
-        <w:jc w:val="left"/>
-        <w:rPr>
-          <w:rFonts w:ascii="Segoe UI Semilight" w:hAnsi="Segoe UI Semilight" w:cs="Segoe UI Semilight"/>
-          <w:rtl/>
-        </w:rPr>
-      </w:pPr>
+          <w:rFonts w:ascii="Segoe UI Semilight" w:hAnsi="Segoe UI Semilight" w:cs="Segoe UI Semilight"/>
+          <w:sz w:val="24"/>
+          <w:szCs w:val="24"/>
+          <w:rtl/>
+        </w:rPr>
+      </w:pPr>
+      <w:bookmarkStart w:id="9" w:name="_GoBack"/>
+      <w:bookmarkEnd w:id="9"/>
     </w:p>
     <w:p>
       <w:pPr>
@@ -7952,7 +8045,7 @@
           <w:rtl/>
         </w:rPr>
       </w:pPr>
-      <w:bookmarkStart w:id="9" w:name="_Toc507593109"/>
+      <w:bookmarkStart w:id="10" w:name="_Toc507593109"/>
       <w:r>
         <w:rPr>
           <w:rFonts w:ascii="Segoe UI Semilight" w:hAnsi="Segoe UI Semilight" w:cs="Segoe UI Semilight"/>
@@ -7961,7 +8054,7 @@
         </w:rPr>
         <w:t>תיאור הכלים המשמשים לפתרון</w:t>
       </w:r>
-      <w:bookmarkEnd w:id="9"/>
+      <w:bookmarkEnd w:id="10"/>
     </w:p>
     <w:p>
       <w:pPr>
@@ -8167,10 +8260,11 @@
           <w:sz w:val="24"/>
         </w:rPr>
       </w:pPr>
-      <w:proofErr w:type="spellStart"/>
-      <w:r>
-        <w:rPr>
-          <w:rFonts w:ascii="Segoe UI Semilight" w:hAnsi="Segoe UI Semilight" w:cs="Segoe UI Semilight"/>
+      <w:r>
+        <w:rPr>
+          <w:rFonts w:ascii="Segoe UI Semilight" w:hAnsi="Segoe UI Semilight" w:cs="Segoe UI Semilight"/>
+          <w:b/>
+          <w:bCs/>
           <w:sz w:val="24"/>
         </w:rPr>
         <w:t>s</w:t>
@@ -8178,11 +8272,12 @@
       <w:r>
         <w:rPr>
           <w:rFonts w:ascii="Segoe UI Semilight" w:hAnsi="Segoe UI Semilight" w:cs="Segoe UI Semilight"/>
+          <w:b/>
+          <w:bCs/>
           <w:sz w:val="24"/>
         </w:rPr>
         <w:t>oket</w:t>
       </w:r>
-      <w:proofErr w:type="spellEnd"/>
       <w:r>
         <w:rPr>
           <w:rFonts w:ascii="Segoe UI Semilight" w:hAnsi="Segoe UI Semilight" w:cs="Segoe UI Semilight" w:hint="cs"/>
@@ -8213,10 +8308,11 @@
           <w:sz w:val="24"/>
         </w:rPr>
       </w:pPr>
-      <w:proofErr w:type="spellStart"/>
-      <w:r>
-        <w:rPr>
-          <w:rFonts w:ascii="Segoe UI Semilight" w:hAnsi="Segoe UI Semilight" w:cs="Segoe UI Semilight"/>
+      <w:r>
+        <w:rPr>
+          <w:rFonts w:ascii="Segoe UI Semilight" w:hAnsi="Segoe UI Semilight" w:cs="Segoe UI Semilight"/>
+          <w:b/>
+          <w:bCs/>
           <w:sz w:val="24"/>
         </w:rPr>
         <w:t>p</w:t>
@@ -8224,6 +8320,8 @@
       <w:r>
         <w:rPr>
           <w:rFonts w:ascii="Segoe UI Semilight" w:hAnsi="Segoe UI Semilight" w:cs="Segoe UI Semilight"/>
+          <w:b/>
+          <w:bCs/>
           <w:sz w:val="24"/>
         </w:rPr>
         <w:t>y</w:t>
@@ -8231,27 +8329,19 @@
       <w:r>
         <w:rPr>
           <w:rFonts w:ascii="Segoe UI Semilight" w:hAnsi="Segoe UI Semilight" w:cs="Segoe UI Semilight"/>
-          <w:sz w:val="24"/>
-        </w:rPr>
-        <w:t>Crypto</w:t>
-      </w:r>
-      <w:proofErr w:type="spellEnd"/>
-      <w:r>
-        <w:rPr>
-          <w:rFonts w:ascii="Segoe UI Semilight" w:hAnsi="Segoe UI Semilight" w:cs="Segoe UI Semilight" w:hint="cs"/>
-          <w:sz w:val="24"/>
-          <w:rtl/>
-        </w:rPr>
-        <w:t xml:space="preserve"> בשביל </w:t>
-      </w:r>
-      <w:proofErr w:type="spellStart"/>
-      <w:r>
-        <w:rPr>
-          <w:rFonts w:ascii="Segoe UI Semilight" w:hAnsi="Segoe UI Semilight" w:cs="Segoe UI Semilight" w:hint="cs"/>
-          <w:sz w:val="24"/>
-          <w:rtl/>
-        </w:rPr>
-        <w:t>ה</w:t>
+          <w:b/>
+          <w:bCs/>
+          <w:sz w:val="24"/>
+        </w:rPr>
+        <w:t>cryptodome</w:t>
+      </w:r>
+      <w:r>
+        <w:rPr>
+          <w:rFonts w:ascii="Segoe UI Semilight" w:hAnsi="Segoe UI Semilight" w:cs="Segoe UI Semilight" w:hint="cs"/>
+          <w:sz w:val="24"/>
+          <w:rtl/>
+        </w:rPr>
+        <w:t xml:space="preserve"> בשביל ה</w:t>
       </w:r>
       <w:r>
         <w:rPr>
@@ -8267,16 +8357,7 @@
           <w:sz w:val="24"/>
           <w:rtl/>
         </w:rPr>
-        <w:t>ות</w:t>
-      </w:r>
-      <w:proofErr w:type="spellEnd"/>
-      <w:r>
-        <w:rPr>
-          <w:rFonts w:ascii="Segoe UI Semilight" w:hAnsi="Segoe UI Semilight" w:cs="Segoe UI Semilight" w:hint="cs"/>
-          <w:sz w:val="24"/>
-          <w:rtl/>
-        </w:rPr>
-        <w:t xml:space="preserve"> ב</w:t>
+        <w:t>ות ב</w:t>
       </w:r>
       <w:r>
         <w:rPr>
@@ -8291,18 +8372,8 @@
           <w:sz w:val="24"/>
           <w:rtl/>
         </w:rPr>
-        <w:t xml:space="preserve"> </w:t>
-      </w:r>
-      <w:proofErr w:type="spellStart"/>
-      <w:r>
-        <w:rPr>
-          <w:rFonts w:ascii="Segoe UI Semilight" w:hAnsi="Segoe UI Semilight" w:cs="Segoe UI Semilight" w:hint="cs"/>
-          <w:sz w:val="24"/>
-          <w:rtl/>
-        </w:rPr>
-        <w:t>וב</w:t>
-      </w:r>
-      <w:proofErr w:type="spellEnd"/>
+        <w:t xml:space="preserve"> וב</w:t>
+      </w:r>
       <w:r>
         <w:rPr>
           <w:rFonts w:ascii="Segoe UI Semilight" w:hAnsi="Segoe UI Semilight" w:cs="Segoe UI Semilight" w:hint="cs"/>
@@ -8327,6 +8398,8 @@
       <w:r>
         <w:rPr>
           <w:rFonts w:ascii="Segoe UI Semilight" w:hAnsi="Segoe UI Semilight" w:cs="Segoe UI Semilight"/>
+          <w:b/>
+          <w:bCs/>
           <w:sz w:val="24"/>
         </w:rPr>
         <w:t>threading</w:t>
@@ -8356,14 +8429,16 @@
         </w:numPr>
         <w:spacing w:before="120" w:after="200"/>
         <w:rPr>
-          <w:rFonts w:ascii="Segoe UI Semilight" w:hAnsi="Segoe UI Semilight" w:cs="Segoe UI Semilight" w:hint="cs"/>
-          <w:sz w:val="24"/>
-          <w:rtl/>
-        </w:rPr>
-      </w:pPr>
-      <w:r>
-        <w:rPr>
-          <w:rFonts w:ascii="Segoe UI Semilight" w:hAnsi="Segoe UI Semilight" w:cs="Segoe UI Semilight"/>
+          <w:rFonts w:ascii="Segoe UI Semilight" w:hAnsi="Segoe UI Semilight" w:cs="Segoe UI Semilight"/>
+          <w:sz w:val="24"/>
+          <w:rtl/>
+        </w:rPr>
+      </w:pPr>
+      <w:r>
+        <w:rPr>
+          <w:rFonts w:ascii="Segoe UI Semilight" w:hAnsi="Segoe UI Semilight" w:cs="Segoe UI Semilight"/>
+          <w:b/>
+          <w:bCs/>
           <w:sz w:val="24"/>
         </w:rPr>
         <w:t>m</w:t>
@@ -8371,17 +8446,60 @@
       <w:r>
         <w:rPr>
           <w:rFonts w:ascii="Segoe UI Semilight" w:hAnsi="Segoe UI Semilight" w:cs="Segoe UI Semilight"/>
+          <w:b/>
+          <w:bCs/>
           <w:sz w:val="24"/>
         </w:rPr>
         <w:t>ath</w:t>
       </w:r>
       <w:r>
         <w:rPr>
-          <w:rFonts w:ascii="Segoe UI Semilight" w:hAnsi="Segoe UI Semilight" w:cs="Segoe UI Semilight" w:hint="cs"/>
-          <w:sz w:val="24"/>
-          <w:rtl/>
-        </w:rPr>
-        <w:t xml:space="preserve"> בשביל הנוסחאות המתמטיות שנדרשו בשביל הגיע לגודל הבריכה שעל ה"מאסטר" לייצר.</w:t>
+          <w:rFonts w:ascii="Segoe UI Semilight" w:hAnsi="Segoe UI Semilight" w:cs="Segoe UI Semilight"/>
+          <w:b/>
+          <w:bCs/>
+          <w:sz w:val="24"/>
+        </w:rPr>
+        <w:t>, numpy, scipy</w:t>
+      </w:r>
+      <w:r>
+        <w:rPr>
+          <w:rFonts w:ascii="Segoe UI Semilight" w:hAnsi="Segoe UI Semilight" w:cs="Segoe UI Semilight" w:hint="cs"/>
+          <w:sz w:val="24"/>
+          <w:rtl/>
+        </w:rPr>
+        <w:t xml:space="preserve"> בשביל </w:t>
+      </w:r>
+      <w:r>
+        <w:rPr>
+          <w:rFonts w:ascii="Segoe UI Semilight" w:hAnsi="Segoe UI Semilight" w:cs="Segoe UI Semilight" w:hint="cs"/>
+          <w:sz w:val="24"/>
+          <w:rtl/>
+        </w:rPr>
+        <w:t xml:space="preserve">פתירת </w:t>
+      </w:r>
+      <w:r>
+        <w:rPr>
+          <w:rFonts w:ascii="Segoe UI Semilight" w:hAnsi="Segoe UI Semilight" w:cs="Segoe UI Semilight" w:hint="cs"/>
+          <w:sz w:val="24"/>
+          <w:rtl/>
+        </w:rPr>
+        <w:t xml:space="preserve">הנוסחאות המתמטיות שנדרשו בשביל </w:t>
+      </w:r>
+      <w:r>
+        <w:rPr>
+          <w:rFonts w:ascii="Segoe UI Semilight" w:hAnsi="Segoe UI Semilight" w:cs="Segoe UI Semilight" w:hint="cs"/>
+          <w:sz w:val="24"/>
+          <w:rtl/>
+        </w:rPr>
+        <w:t xml:space="preserve">למצוא את </w:t>
+      </w:r>
+      <w:r>
+        <w:rPr>
+          <w:rFonts w:ascii="Segoe UI Semilight" w:hAnsi="Segoe UI Semilight" w:cs="Segoe UI Semilight" w:hint="cs"/>
+          <w:sz w:val="24"/>
+          <w:rtl/>
+        </w:rPr>
+        <w:t>גודל הבריכה שעל ה"מאסטר" לייצר.</w:t>
       </w:r>
     </w:p>
     <w:p>
@@ -8393,13 +8511,12 @@
           <w:rtl/>
         </w:rPr>
       </w:pPr>
-      <w:bookmarkStart w:id="10" w:name="_Toc507593110"/>
+      <w:bookmarkStart w:id="11" w:name="_Toc507593110"/>
       <w:r>
         <w:rPr>
           <w:rFonts w:ascii="Segoe UI Semilight" w:eastAsia="Times New Roman" w:hAnsi="Segoe UI Semilight" w:cs="Segoe UI Semilight" w:hint="cs"/>
           <w:rtl/>
         </w:rPr>
-        <w:lastRenderedPageBreak/>
         <w:t>ארכיטקטורת</w:t>
       </w:r>
       <w:r>
@@ -8409,7 +8526,7 @@
         </w:rPr>
         <w:t xml:space="preserve"> המימוש</w:t>
       </w:r>
-      <w:bookmarkEnd w:id="10"/>
+      <w:bookmarkEnd w:id="11"/>
     </w:p>
     <w:p>
       <w:pPr>
@@ -8800,6 +8917,7 @@
           <w:sz w:val="24"/>
           <w:rtl/>
         </w:rPr>
+        <w:lastRenderedPageBreak/>
         <w:t>יצירת מפתחות</w:t>
       </w:r>
       <w:r>
@@ -9320,25 +9438,7 @@
           <w:sz w:val="24"/>
           <w:rtl/>
         </w:rPr>
-        <w:t xml:space="preserve">אם מכשיר מסוגל להיות מאסטר, ולא נמצא מאסטר ברשת (ע"י שליחת שתי הודעות מסוג "יש פה מאסטר?") הוא שולח הודעת </w:t>
-      </w:r>
-      <w:proofErr w:type="spellStart"/>
-      <w:r>
-        <w:rPr>
-          <w:rFonts w:ascii="Segoe UI Semilight" w:hAnsi="Segoe UI Semilight" w:cs="Segoe UI Semilight" w:hint="cs"/>
-          <w:sz w:val="24"/>
-          <w:rtl/>
-        </w:rPr>
-        <w:t>ברודקס</w:t>
-      </w:r>
-      <w:proofErr w:type="spellEnd"/>
-      <w:r>
-        <w:rPr>
-          <w:rFonts w:ascii="Segoe UI Semilight" w:hAnsi="Segoe UI Semilight" w:cs="Segoe UI Semilight" w:hint="cs"/>
-          <w:sz w:val="24"/>
-          <w:rtl/>
-        </w:rPr>
-        <w:t xml:space="preserve"> </w:t>
+        <w:t xml:space="preserve">אם מכשיר מסוגל להיות מאסטר, ולא נמצא מאסטר ברשת (ע"י שליחת שתי הודעות מסוג "יש פה מאסטר?") הוא שולח הודעת ברודקס </w:t>
       </w:r>
       <w:r>
         <w:rPr>
@@ -9508,7 +9608,6 @@
           <w:szCs w:val="24"/>
           <w:rtl/>
         </w:rPr>
-        <w:lastRenderedPageBreak/>
         <w:t>ה</w:t>
       </w:r>
       <w:r>
@@ -9799,7 +9898,18 @@
           <w:szCs w:val="24"/>
           <w:rtl/>
         </w:rPr>
-        <w:t>נשלח ביחד עם האינדקס של אותו מפתח בריכה אצל המאסטר כאשר הוא מוצפן</w:t>
+        <w:t xml:space="preserve">נשלח ביחד עם </w:t>
+      </w:r>
+      <w:r>
+        <w:rPr>
+          <w:rFonts w:ascii="Segoe UI Semilight" w:hAnsi="Segoe UI Semilight" w:cs="Segoe UI Semilight" w:hint="cs"/>
+          <w:color w:val="000000" w:themeColor="text1"/>
+          <w:sz w:val="26"/>
+          <w:szCs w:val="24"/>
+          <w:rtl/>
+        </w:rPr>
+        <w:lastRenderedPageBreak/>
+        <w:t>האינדקס של אותו מפתח בריכה אצל המאסטר כאשר הוא מוצפן</w:t>
       </w:r>
       <w:r>
         <w:rPr>
@@ -10322,7 +10432,6 @@
           <w:szCs w:val="24"/>
           <w:rtl/>
         </w:rPr>
-        <w:lastRenderedPageBreak/>
         <w:t>כעת</w:t>
       </w:r>
       <w:r>
@@ -10373,29 +10482,7 @@
           <w:szCs w:val="24"/>
           <w:rtl/>
         </w:rPr>
-        <w:t xml:space="preserve">(הן ה"מסטר" והן ה"לקוחות") יכולים  לתקשר ביניהם באופן מוצפן, בצורה סימטרית, ע"י השוואת </w:t>
-      </w:r>
-      <w:proofErr w:type="spellStart"/>
-      <w:r>
-        <w:rPr>
-          <w:rFonts w:ascii="Segoe UI Semilight" w:hAnsi="Segoe UI Semilight" w:cs="Segoe UI Semilight" w:hint="cs"/>
-          <w:color w:val="000000" w:themeColor="text1"/>
-          <w:sz w:val="26"/>
-          <w:szCs w:val="24"/>
-          <w:rtl/>
-        </w:rPr>
-        <w:t>אינדקסי</w:t>
-      </w:r>
-      <w:proofErr w:type="spellEnd"/>
-      <w:r>
-        <w:rPr>
-          <w:rFonts w:ascii="Segoe UI Semilight" w:hAnsi="Segoe UI Semilight" w:cs="Segoe UI Semilight" w:hint="cs"/>
-          <w:color w:val="000000" w:themeColor="text1"/>
-          <w:sz w:val="26"/>
-          <w:szCs w:val="24"/>
-          <w:rtl/>
-        </w:rPr>
-        <w:t xml:space="preserve"> תתי המפתחות שקיבלו, ובחירת המפתח המשותף מתוך המאגר, ע"י צופן </w:t>
+        <w:t xml:space="preserve">(הן ה"מסטר" והן ה"לקוחות") יכולים  לתקשר ביניהם באופן מוצפן, בצורה סימטרית, ע"י השוואת אינדקסי תתי המפתחות שקיבלו, ובחירת המפתח המשותף מתוך המאגר, ע"י צופן </w:t>
       </w:r>
       <w:r>
         <w:rPr>
@@ -10439,7 +10526,6 @@
         </w:rPr>
         <w:t xml:space="preserve">הקוד הורץ ע"י מכשירים מסוג </w:t>
       </w:r>
-      <w:proofErr w:type="spellStart"/>
       <w:r>
         <w:rPr>
           <w:rFonts w:ascii="Segoe UI Semilight" w:hAnsi="Segoe UI Semilight" w:cs="Segoe UI Semilight"/>
@@ -10447,17 +10533,7 @@
           <w:sz w:val="26"/>
           <w:szCs w:val="24"/>
         </w:rPr>
-        <w:t>rasbery</w:t>
-      </w:r>
-      <w:proofErr w:type="spellEnd"/>
-      <w:r>
-        <w:rPr>
-          <w:rFonts w:ascii="Segoe UI Semilight" w:hAnsi="Segoe UI Semilight" w:cs="Segoe UI Semilight"/>
-          <w:color w:val="000000" w:themeColor="text1"/>
-          <w:sz w:val="26"/>
-          <w:szCs w:val="24"/>
-        </w:rPr>
-        <w:t xml:space="preserve"> pi</w:t>
+        <w:t>rasbery pi</w:t>
       </w:r>
       <w:r>
         <w:rPr>
@@ -10489,24 +10565,15 @@
           <w:rtl/>
         </w:rPr>
       </w:pPr>
-      <w:bookmarkStart w:id="11" w:name="_Toc507593112"/>
-      <w:proofErr w:type="spellStart"/>
-      <w:r>
-        <w:rPr>
-          <w:rFonts w:ascii="Segoe UI Semilight" w:hAnsi="Segoe UI Semilight" w:cs="Segoe UI Semilight"/>
-          <w:rtl/>
-        </w:rPr>
-        <w:t>תוכנית</w:t>
-      </w:r>
-      <w:proofErr w:type="spellEnd"/>
-      <w:r>
-        <w:rPr>
-          <w:rFonts w:ascii="Segoe UI Semilight" w:hAnsi="Segoe UI Semilight" w:cs="Segoe UI Semilight"/>
-          <w:rtl/>
-        </w:rPr>
-        <w:t xml:space="preserve"> בדיקות</w:t>
-      </w:r>
-      <w:bookmarkEnd w:id="11"/>
+      <w:bookmarkStart w:id="12" w:name="_Toc507593112"/>
+      <w:r>
+        <w:rPr>
+          <w:rFonts w:ascii="Segoe UI Semilight" w:hAnsi="Segoe UI Semilight" w:cs="Segoe UI Semilight"/>
+          <w:rtl/>
+        </w:rPr>
+        <w:t>תוכנית בדיקות</w:t>
+      </w:r>
+      <w:bookmarkEnd w:id="12"/>
     </w:p>
     <w:p>
       <w:pPr>
@@ -10561,15 +10628,16 @@
           <w:lang w:eastAsia="he-IL"/>
         </w:rPr>
       </w:pPr>
-      <w:bookmarkStart w:id="12" w:name="_Toc507593113"/>
-      <w:r>
-        <w:rPr>
-          <w:rFonts w:ascii="Segoe UI Semilight" w:hAnsi="Segoe UI Semilight" w:cs="Segoe UI Semilight"/>
-          <w:rtl/>
-        </w:rPr>
+      <w:bookmarkStart w:id="13" w:name="_Toc507593113"/>
+      <w:r>
+        <w:rPr>
+          <w:rFonts w:ascii="Segoe UI Semilight" w:hAnsi="Segoe UI Semilight" w:cs="Segoe UI Semilight"/>
+          <w:rtl/>
+        </w:rPr>
+        <w:lastRenderedPageBreak/>
         <w:t>בדיקות פונקציונליות</w:t>
       </w:r>
-      <w:bookmarkEnd w:id="12"/>
+      <w:bookmarkEnd w:id="13"/>
     </w:p>
     <w:p>
       <w:pPr>
@@ -10816,7 +10884,7 @@
           <w:rtl/>
         </w:rPr>
       </w:pPr>
-      <w:bookmarkStart w:id="13" w:name="_Toc507593114"/>
+      <w:bookmarkStart w:id="14" w:name="_Toc507593114"/>
       <w:r>
         <w:rPr>
           <w:rFonts w:ascii="Segoe UI Semilight" w:hAnsi="Segoe UI Semilight" w:cs="Segoe UI Semilight"/>
@@ -10824,7 +10892,7 @@
         </w:rPr>
         <w:t>בדיקות מערכת</w:t>
       </w:r>
-      <w:bookmarkEnd w:id="13"/>
+      <w:bookmarkEnd w:id="14"/>
     </w:p>
     <w:p>
       <w:pPr>
@@ -11002,7 +11070,7 @@
           <w:rtl/>
         </w:rPr>
       </w:pPr>
-      <w:bookmarkStart w:id="14" w:name="_Toc507593115"/>
+      <w:bookmarkStart w:id="15" w:name="_Toc507593115"/>
       <w:r>
         <w:rPr>
           <w:rFonts w:ascii="Segoe UI Semilight" w:hAnsi="Segoe UI Semilight" w:cs="Segoe UI Semilight"/>
@@ -11010,7 +11078,7 @@
         </w:rPr>
         <w:t>בדיקות תאימות</w:t>
       </w:r>
-      <w:bookmarkEnd w:id="14"/>
+      <w:bookmarkEnd w:id="15"/>
     </w:p>
     <w:p>
       <w:pPr>
@@ -11138,7 +11206,7 @@
       <w:pPr>
         <w:jc w:val="left"/>
         <w:rPr>
-          <w:rFonts w:ascii="Segoe UI Semilight" w:eastAsia="Times New Roman" w:hAnsi="Segoe UI Semilight" w:cs="Segoe UI Semilight" w:hint="cs"/>
+          <w:rFonts w:ascii="Segoe UI Semilight" w:eastAsia="Times New Roman" w:hAnsi="Segoe UI Semilight" w:cs="Segoe UI Semilight"/>
           <w:sz w:val="24"/>
           <w:szCs w:val="24"/>
           <w:rtl/>
@@ -11155,7 +11223,7 @@
           <w:rtl/>
         </w:rPr>
       </w:pPr>
-      <w:bookmarkStart w:id="15" w:name="_Toc507593116"/>
+      <w:bookmarkStart w:id="16" w:name="_Toc507593116"/>
       <w:r>
         <w:rPr>
           <w:rFonts w:ascii="Segoe UI Semilight" w:hAnsi="Segoe UI Semilight" w:cs="Segoe UI Semilight"/>
@@ -11176,7 +11244,7 @@
         </w:rPr>
         <w:t>)</w:t>
       </w:r>
-      <w:bookmarkEnd w:id="15"/>
+      <w:bookmarkEnd w:id="16"/>
     </w:p>
     <w:p>
       <w:pPr>
@@ -11220,7 +11288,6 @@
           <w:sz w:val="24"/>
           <w:rtl/>
         </w:rPr>
-        <w:lastRenderedPageBreak/>
         <w:t>הקוד כתוב בצורה פשוטה, ברורה ומתועדת.</w:t>
       </w:r>
     </w:p>
@@ -11243,7 +11310,7 @@
           <w:rtl/>
         </w:rPr>
       </w:pPr>
-      <w:bookmarkStart w:id="16" w:name="_Toc507593117"/>
+      <w:bookmarkStart w:id="17" w:name="_Toc507593117"/>
       <w:r>
         <w:rPr>
           <w:rFonts w:ascii="Segoe UI Semilight" w:eastAsia="Times New Roman" w:hAnsi="Segoe UI Semilight" w:cs="Segoe UI Semilight"/>
@@ -11251,7 +11318,7 @@
         </w:rPr>
         <w:t>מסקנות</w:t>
       </w:r>
-      <w:bookmarkEnd w:id="16"/>
+      <w:bookmarkEnd w:id="17"/>
     </w:p>
     <w:p>
       <w:pPr>
@@ -11396,6 +11463,7 @@
           <w:sz w:val="24"/>
           <w:rtl/>
         </w:rPr>
+        <w:lastRenderedPageBreak/>
         <w:t>מבנה ההודעות. במהלך כתיבת הפרויקט הרגשנו צורך במבנה קבוע לצורת ההודעות שעוברות ברשת,  שיאפשר להכניס ערכים דינאמיים, כמו שליחת מפתחות שונים, או הודעות מסוגים שונים. השתמשנו בספריית שמאפשרת לנו להעביר הודעות במבנה שהוגדר מראש.</w:t>
       </w:r>
     </w:p>
@@ -11489,7 +11557,7 @@
           <w:rtl/>
         </w:rPr>
       </w:pPr>
-      <w:bookmarkStart w:id="17" w:name="_Toc507593118"/>
+      <w:bookmarkStart w:id="18" w:name="_Toc507593118"/>
       <w:r>
         <w:rPr>
           <w:rFonts w:ascii="Segoe UI Semilight" w:hAnsi="Segoe UI Semilight" w:cs="Segoe UI Semilight"/>
@@ -11511,7 +11579,7 @@
         </w:rPr>
         <w:t>השוואה</w:t>
       </w:r>
-      <w:bookmarkEnd w:id="17"/>
+      <w:bookmarkEnd w:id="18"/>
     </w:p>
     <w:p>
       <w:pPr>
@@ -11744,7 +11812,7 @@
       <w:pPr>
         <w:jc w:val="left"/>
         <w:rPr>
-          <w:rFonts w:ascii="Segoe UI Semilight" w:hAnsi="Segoe UI Semilight" w:cs="Segoe UI Semilight" w:hint="cs"/>
+          <w:rFonts w:ascii="Segoe UI Semilight" w:hAnsi="Segoe UI Semilight" w:cs="Segoe UI Semilight"/>
           <w:sz w:val="24"/>
           <w:szCs w:val="24"/>
           <w:rtl/>
@@ -12699,7 +12767,7 @@
           <w:rtl/>
         </w:rPr>
       </w:pPr>
-      <w:bookmarkStart w:id="18" w:name="_Toc507593119"/>
+      <w:bookmarkStart w:id="19" w:name="_Toc507593119"/>
       <w:r>
         <w:rPr>
           <w:rFonts w:ascii="Segoe UI Semilight" w:hAnsi="Segoe UI Semilight" w:cs="Segoe UI Semilight"/>
@@ -12707,7 +12775,7 @@
         </w:rPr>
         <w:t>נספחים</w:t>
       </w:r>
-      <w:bookmarkEnd w:id="18"/>
+      <w:bookmarkEnd w:id="19"/>
     </w:p>
     <w:p>
       <w:pPr>
@@ -12722,7 +12790,7 @@
           <w:rtl/>
         </w:rPr>
       </w:pPr>
-      <w:bookmarkStart w:id="19" w:name="_Toc507593120"/>
+      <w:bookmarkStart w:id="20" w:name="_Toc507593120"/>
       <w:r>
         <w:rPr>
           <w:rFonts w:ascii="Segoe UI Semilight" w:hAnsi="Segoe UI Semilight" w:cs="Segoe UI Semilight"/>
@@ -12730,7 +12798,7 @@
         </w:rPr>
         <w:t>רשימת ספרות \ ביבליוגרפיה</w:t>
       </w:r>
-      <w:bookmarkEnd w:id="19"/>
+      <w:bookmarkEnd w:id="20"/>
     </w:p>
     <w:p>
       <w:pPr>
@@ -12805,7 +12873,16 @@
           <w:noProof/>
           <w:szCs w:val="24"/>
         </w:rPr>
-        <w:t>.” [Online]. Available: https://he.wikipedia.org/wiki/</w:t>
+        <w:t xml:space="preserve">.” [Online]. Available: </w:t>
+      </w:r>
+      <w:r>
+        <w:rPr>
+          <w:rFonts w:ascii="Segoe UI Semilight" w:hAnsi="Segoe UI Semilight" w:cs="Segoe UI Semilight"/>
+          <w:noProof/>
+          <w:szCs w:val="24"/>
+        </w:rPr>
+        <w:lastRenderedPageBreak/>
+        <w:t>https://he.wikipedia.org/wiki/</w:t>
       </w:r>
       <w:r>
         <w:rPr>
@@ -12884,7 +12961,7 @@
         <w:ind w:left="640" w:hanging="640"/>
         <w:jc w:val="left"/>
         <w:rPr>
-          <w:rFonts w:ascii="Segoe UI Semilight" w:hAnsi="Segoe UI Semilight" w:cs="Segoe UI Semilight" w:hint="cs"/>
+          <w:rFonts w:ascii="Segoe UI Semilight" w:hAnsi="Segoe UI Semilight" w:cs="Segoe UI Semilight"/>
           <w:noProof/>
           <w:szCs w:val="24"/>
           <w:rtl/>
@@ -12896,17 +12973,7 @@
           <w:noProof/>
           <w:szCs w:val="24"/>
         </w:rPr>
-        <w:t xml:space="preserve"> AES</w:t>
-      </w:r>
-      <w:bookmarkStart w:id="20" w:name="_GoBack"/>
-      <w:bookmarkEnd w:id="20"/>
-      <w:r>
-        <w:rPr>
-          <w:rFonts w:ascii="Segoe UI Semilight" w:hAnsi="Segoe UI Semilight" w:cs="Segoe UI Semilight"/>
-          <w:noProof/>
-          <w:szCs w:val="24"/>
-        </w:rPr>
-        <w:t xml:space="preserve"> [3]</w:t>
+        <w:t xml:space="preserve"> AES [3]</w:t>
       </w:r>
     </w:p>
     <w:p>
@@ -13258,7 +13325,7 @@
       <w:pPr>
         <w:jc w:val="left"/>
         <w:rPr>
-          <w:rFonts w:ascii="Segoe UI Semilight" w:hAnsi="Segoe UI Semilight" w:cs="Segoe UI Semilight" w:hint="cs"/>
+          <w:rFonts w:ascii="Segoe UI Semilight" w:hAnsi="Segoe UI Semilight" w:cs="Segoe UI Semilight"/>
           <w:rtl/>
         </w:rPr>
       </w:pPr>
@@ -13320,7 +13387,6 @@
           <w:szCs w:val="24"/>
           <w:rtl/>
         </w:rPr>
-        <w:lastRenderedPageBreak/>
         <w:drawing>
           <wp:anchor distT="0" distB="0" distL="114300" distR="114300" simplePos="0" relativeHeight="251618816" behindDoc="0" locked="0" layoutInCell="1" allowOverlap="1" wp14:anchorId="748D759D" wp14:editId="71E5F175">
             <wp:simplePos x="0" y="0"/>
@@ -13345,7 +13411,7 @@
                     <pic:cNvPicPr/>
                   </pic:nvPicPr>
                   <pic:blipFill>
-                    <a:blip r:embed="rId34" cstate="print">
+                    <a:blip r:embed="rId33" cstate="print">
                       <a:extLst>
                         <a:ext uri="{28A0092B-C50C-407E-A947-70E740481C1C}">
                           <a14:useLocalDpi xmlns:a14="http://schemas.microsoft.com/office/drawing/2010/main" val="0"/>
@@ -13511,8 +13577,8 @@
       </w:pPr>
     </w:p>
     <w:sectPr>
-      <w:headerReference w:type="default" r:id="rId35"/>
-      <w:footerReference w:type="default" r:id="rId36"/>
+      <w:headerReference w:type="default" r:id="rId34"/>
+      <w:footerReference w:type="default" r:id="rId35"/>
       <w:pgSz w:w="11906" w:h="16838"/>
       <w:pgMar w:top="2658" w:right="1700" w:bottom="1797" w:left="1701" w:header="426" w:footer="708" w:gutter="0"/>
       <w:cols w:space="708"/>
@@ -13525,7 +13591,7 @@
 </file>
 
 <file path=word/endnotes.xml><?xml version="1.0" encoding="utf-8"?>
-<w:endnotes xmlns:wpc="http://schemas.microsoft.com/office/word/2010/wordprocessingCanvas" xmlns:cx="http://schemas.microsoft.com/office/drawing/2014/chartex" xmlns:cx1="http://schemas.microsoft.com/office/drawing/2015/9/8/chartex" xmlns:cx2="http://schemas.microsoft.com/office/drawing/2015/10/21/chartex" xmlns:cx3="http://schemas.microsoft.com/office/drawing/2016/5/9/chartex" xmlns:cx4="http://schemas.microsoft.com/office/drawing/2016/5/10/chartex" xmlns:cx5="http://schemas.microsoft.com/office/drawing/2016/5/11/chartex" xmlns:cx6="http://schemas.microsoft.com/office/drawing/2016/5/12/chartex" xmlns:cx7="http://schemas.microsoft.com/office/drawing/2016/5/13/chartex" xmlns:cx8="http://schemas.microsoft.com/office/drawing/2016/5/14/chartex" xmlns:mc="http://schemas.openxmlformats.org/markup-compatibility/2006" xmlns:aink="http://schemas.microsoft.com/office/drawing/2016/ink" xmlns:am3d="http://schemas.microsoft.com/office/drawing/2017/model3d" xmlns:o="urn:schemas-microsoft-com:office:office" xmlns:r="http://schemas.openxmlformats.org/officeDocument/2006/relationships" xmlns:m="http://schemas.openxmlformats.org/officeDocument/2006/math" xmlns:v="urn:schemas-microsoft-com:vml" xmlns:wp14="http://schemas.microsoft.com/office/word/2010/wordprocessingDrawing" xmlns:wp="http://schemas.openxmlformats.org/drawingml/2006/wordprocessingDrawing" xmlns:w10="urn:schemas-microsoft-com:office:word" xmlns:w="http://schemas.openxmlformats.org/wordprocessingml/2006/main" xmlns:w14="http://schemas.microsoft.com/office/word/2010/wordml" xmlns:w15="http://schemas.microsoft.com/office/word/2012/wordml" xmlns:w16cid="http://schemas.microsoft.com/office/word/2016/wordml/cid" xmlns:w16se="http://schemas.microsoft.com/office/word/2015/wordml/symex" xmlns:wpg="http://schemas.microsoft.com/office/word/2010/wordprocessingGroup" xmlns:wpi="http://schemas.microsoft.com/office/word/2010/wordprocessingInk" xmlns:wne="http://schemas.microsoft.com/office/word/2006/wordml" xmlns:wps="http://schemas.microsoft.com/office/word/2010/wordprocessingShape" mc:Ignorable="w14 w15 w16se w16cid wp14">
+<w:endnotes xmlns:wpc="http://schemas.microsoft.com/office/word/2010/wordprocessingCanvas" xmlns:mc="http://schemas.openxmlformats.org/markup-compatibility/2006" xmlns:o="urn:schemas-microsoft-com:office:office" xmlns:r="http://schemas.openxmlformats.org/officeDocument/2006/relationships" xmlns:m="http://schemas.openxmlformats.org/officeDocument/2006/math" xmlns:v="urn:schemas-microsoft-com:vml" xmlns:wp14="http://schemas.microsoft.com/office/word/2010/wordprocessingDrawing" xmlns:wp="http://schemas.openxmlformats.org/drawingml/2006/wordprocessingDrawing" xmlns:w10="urn:schemas-microsoft-com:office:word" xmlns:w="http://schemas.openxmlformats.org/wordprocessingml/2006/main" xmlns:w14="http://schemas.microsoft.com/office/word/2010/wordml" xmlns:w15="http://schemas.microsoft.com/office/word/2012/wordml" xmlns:wpg="http://schemas.microsoft.com/office/word/2010/wordprocessingGroup" xmlns:wpi="http://schemas.microsoft.com/office/word/2010/wordprocessingInk" xmlns:wne="http://schemas.microsoft.com/office/word/2006/wordml" xmlns:wps="http://schemas.microsoft.com/office/word/2010/wordprocessingShape" mc:Ignorable="w14 w15 wp14">
   <w:endnote w:type="separator" w:id="-1">
     <w:p>
       <w:r>
@@ -13544,7 +13610,7 @@
 </file>
 
 <file path=word/footer1.xml><?xml version="1.0" encoding="utf-8"?>
-<w:ftr xmlns:wpc="http://schemas.microsoft.com/office/word/2010/wordprocessingCanvas" xmlns:cx="http://schemas.microsoft.com/office/drawing/2014/chartex" xmlns:cx1="http://schemas.microsoft.com/office/drawing/2015/9/8/chartex" xmlns:cx2="http://schemas.microsoft.com/office/drawing/2015/10/21/chartex" xmlns:cx3="http://schemas.microsoft.com/office/drawing/2016/5/9/chartex" xmlns:cx4="http://schemas.microsoft.com/office/drawing/2016/5/10/chartex" xmlns:cx5="http://schemas.microsoft.com/office/drawing/2016/5/11/chartex" xmlns:cx6="http://schemas.microsoft.com/office/drawing/2016/5/12/chartex" xmlns:cx7="http://schemas.microsoft.com/office/drawing/2016/5/13/chartex" xmlns:cx8="http://schemas.microsoft.com/office/drawing/2016/5/14/chartex" xmlns:mc="http://schemas.openxmlformats.org/markup-compatibility/2006" xmlns:aink="http://schemas.microsoft.com/office/drawing/2016/ink" xmlns:am3d="http://schemas.microsoft.com/office/drawing/2017/model3d" xmlns:o="urn:schemas-microsoft-com:office:office" xmlns:r="http://schemas.openxmlformats.org/officeDocument/2006/relationships" xmlns:m="http://schemas.openxmlformats.org/officeDocument/2006/math" xmlns:v="urn:schemas-microsoft-com:vml" xmlns:wp14="http://schemas.microsoft.com/office/word/2010/wordprocessingDrawing" xmlns:wp="http://schemas.openxmlformats.org/drawingml/2006/wordprocessingDrawing" xmlns:w10="urn:schemas-microsoft-com:office:word" xmlns:w="http://schemas.openxmlformats.org/wordprocessingml/2006/main" xmlns:w14="http://schemas.microsoft.com/office/word/2010/wordml" xmlns:w15="http://schemas.microsoft.com/office/word/2012/wordml" xmlns:w16cid="http://schemas.microsoft.com/office/word/2016/wordml/cid" xmlns:w16se="http://schemas.microsoft.com/office/word/2015/wordml/symex" xmlns:wpg="http://schemas.microsoft.com/office/word/2010/wordprocessingGroup" xmlns:wpi="http://schemas.microsoft.com/office/word/2010/wordprocessingInk" xmlns:wne="http://schemas.microsoft.com/office/word/2006/wordml" xmlns:wps="http://schemas.microsoft.com/office/word/2010/wordprocessingShape" mc:Ignorable="w14 w15 w16se w16cid wp14">
+<w:ftr xmlns:wpc="http://schemas.microsoft.com/office/word/2010/wordprocessingCanvas" xmlns:mc="http://schemas.openxmlformats.org/markup-compatibility/2006" xmlns:o="urn:schemas-microsoft-com:office:office" xmlns:r="http://schemas.openxmlformats.org/officeDocument/2006/relationships" xmlns:m="http://schemas.openxmlformats.org/officeDocument/2006/math" xmlns:v="urn:schemas-microsoft-com:vml" xmlns:wp14="http://schemas.microsoft.com/office/word/2010/wordprocessingDrawing" xmlns:wp="http://schemas.openxmlformats.org/drawingml/2006/wordprocessingDrawing" xmlns:w10="urn:schemas-microsoft-com:office:word" xmlns:w="http://schemas.openxmlformats.org/wordprocessingml/2006/main" xmlns:w14="http://schemas.microsoft.com/office/word/2010/wordml" xmlns:w15="http://schemas.microsoft.com/office/word/2012/wordml" xmlns:wpg="http://schemas.microsoft.com/office/word/2010/wordprocessingGroup" xmlns:wpi="http://schemas.microsoft.com/office/word/2010/wordprocessingInk" xmlns:wne="http://schemas.microsoft.com/office/word/2006/wordml" xmlns:wps="http://schemas.microsoft.com/office/word/2010/wordprocessingShape" mc:Ignorable="w14 w15 wp14">
   <w:p>
     <w:pPr>
       <w:bidi w:val="0"/>
@@ -13627,7 +13693,7 @@
 </file>
 
 <file path=word/footnotes.xml><?xml version="1.0" encoding="utf-8"?>
-<w:footnotes xmlns:wpc="http://schemas.microsoft.com/office/word/2010/wordprocessingCanvas" xmlns:cx="http://schemas.microsoft.com/office/drawing/2014/chartex" xmlns:cx1="http://schemas.microsoft.com/office/drawing/2015/9/8/chartex" xmlns:cx2="http://schemas.microsoft.com/office/drawing/2015/10/21/chartex" xmlns:cx3="http://schemas.microsoft.com/office/drawing/2016/5/9/chartex" xmlns:cx4="http://schemas.microsoft.com/office/drawing/2016/5/10/chartex" xmlns:cx5="http://schemas.microsoft.com/office/drawing/2016/5/11/chartex" xmlns:cx6="http://schemas.microsoft.com/office/drawing/2016/5/12/chartex" xmlns:cx7="http://schemas.microsoft.com/office/drawing/2016/5/13/chartex" xmlns:cx8="http://schemas.microsoft.com/office/drawing/2016/5/14/chartex" xmlns:mc="http://schemas.openxmlformats.org/markup-compatibility/2006" xmlns:aink="http://schemas.microsoft.com/office/drawing/2016/ink" xmlns:am3d="http://schemas.microsoft.com/office/drawing/2017/model3d" xmlns:o="urn:schemas-microsoft-com:office:office" xmlns:r="http://schemas.openxmlformats.org/officeDocument/2006/relationships" xmlns:m="http://schemas.openxmlformats.org/officeDocument/2006/math" xmlns:v="urn:schemas-microsoft-com:vml" xmlns:wp14="http://schemas.microsoft.com/office/word/2010/wordprocessingDrawing" xmlns:wp="http://schemas.openxmlformats.org/drawingml/2006/wordprocessingDrawing" xmlns:w10="urn:schemas-microsoft-com:office:word" xmlns:w="http://schemas.openxmlformats.org/wordprocessingml/2006/main" xmlns:w14="http://schemas.microsoft.com/office/word/2010/wordml" xmlns:w15="http://schemas.microsoft.com/office/word/2012/wordml" xmlns:w16cid="http://schemas.microsoft.com/office/word/2016/wordml/cid" xmlns:w16se="http://schemas.microsoft.com/office/word/2015/wordml/symex" xmlns:wpg="http://schemas.microsoft.com/office/word/2010/wordprocessingGroup" xmlns:wpi="http://schemas.microsoft.com/office/word/2010/wordprocessingInk" xmlns:wne="http://schemas.microsoft.com/office/word/2006/wordml" xmlns:wps="http://schemas.microsoft.com/office/word/2010/wordprocessingShape" mc:Ignorable="w14 w15 w16se w16cid wp14">
+<w:footnotes xmlns:wpc="http://schemas.microsoft.com/office/word/2010/wordprocessingCanvas" xmlns:mc="http://schemas.openxmlformats.org/markup-compatibility/2006" xmlns:o="urn:schemas-microsoft-com:office:office" xmlns:r="http://schemas.openxmlformats.org/officeDocument/2006/relationships" xmlns:m="http://schemas.openxmlformats.org/officeDocument/2006/math" xmlns:v="urn:schemas-microsoft-com:vml" xmlns:wp14="http://schemas.microsoft.com/office/word/2010/wordprocessingDrawing" xmlns:wp="http://schemas.openxmlformats.org/drawingml/2006/wordprocessingDrawing" xmlns:w10="urn:schemas-microsoft-com:office:word" xmlns:w="http://schemas.openxmlformats.org/wordprocessingml/2006/main" xmlns:w14="http://schemas.microsoft.com/office/word/2010/wordml" xmlns:w15="http://schemas.microsoft.com/office/word/2012/wordml" xmlns:wpg="http://schemas.microsoft.com/office/word/2010/wordprocessingGroup" xmlns:wpi="http://schemas.microsoft.com/office/word/2010/wordprocessingInk" xmlns:wne="http://schemas.microsoft.com/office/word/2006/wordml" xmlns:wps="http://schemas.microsoft.com/office/word/2010/wordprocessingShape" mc:Ignorable="w14 w15 wp14">
   <w:footnote w:type="separator" w:id="-1">
     <w:p>
       <w:r>
@@ -13646,7 +13712,7 @@
 </file>
 
 <file path=word/header1.xml><?xml version="1.0" encoding="utf-8"?>
-<w:hdr xmlns:wpc="http://schemas.microsoft.com/office/word/2010/wordprocessingCanvas" xmlns:cx="http://schemas.microsoft.com/office/drawing/2014/chartex" xmlns:cx1="http://schemas.microsoft.com/office/drawing/2015/9/8/chartex" xmlns:cx2="http://schemas.microsoft.com/office/drawing/2015/10/21/chartex" xmlns:cx3="http://schemas.microsoft.com/office/drawing/2016/5/9/chartex" xmlns:cx4="http://schemas.microsoft.com/office/drawing/2016/5/10/chartex" xmlns:cx5="http://schemas.microsoft.com/office/drawing/2016/5/11/chartex" xmlns:cx6="http://schemas.microsoft.com/office/drawing/2016/5/12/chartex" xmlns:cx7="http://schemas.microsoft.com/office/drawing/2016/5/13/chartex" xmlns:cx8="http://schemas.microsoft.com/office/drawing/2016/5/14/chartex" xmlns:mc="http://schemas.openxmlformats.org/markup-compatibility/2006" xmlns:aink="http://schemas.microsoft.com/office/drawing/2016/ink" xmlns:am3d="http://schemas.microsoft.com/office/drawing/2017/model3d" xmlns:o="urn:schemas-microsoft-com:office:office" xmlns:r="http://schemas.openxmlformats.org/officeDocument/2006/relationships" xmlns:m="http://schemas.openxmlformats.org/officeDocument/2006/math" xmlns:v="urn:schemas-microsoft-com:vml" xmlns:wp14="http://schemas.microsoft.com/office/word/2010/wordprocessingDrawing" xmlns:wp="http://schemas.openxmlformats.org/drawingml/2006/wordprocessingDrawing" xmlns:w10="urn:schemas-microsoft-com:office:word" xmlns:w="http://schemas.openxmlformats.org/wordprocessingml/2006/main" xmlns:w14="http://schemas.microsoft.com/office/word/2010/wordml" xmlns:w15="http://schemas.microsoft.com/office/word/2012/wordml" xmlns:w16cid="http://schemas.microsoft.com/office/word/2016/wordml/cid" xmlns:w16se="http://schemas.microsoft.com/office/word/2015/wordml/symex" xmlns:wpg="http://schemas.microsoft.com/office/word/2010/wordprocessingGroup" xmlns:wpi="http://schemas.microsoft.com/office/word/2010/wordprocessingInk" xmlns:wne="http://schemas.microsoft.com/office/word/2006/wordml" xmlns:wps="http://schemas.microsoft.com/office/word/2010/wordprocessingShape" mc:Ignorable="w14 w15 w16se w16cid wp14">
+<w:hdr xmlns:wpc="http://schemas.microsoft.com/office/word/2010/wordprocessingCanvas" xmlns:mc="http://schemas.openxmlformats.org/markup-compatibility/2006" xmlns:o="urn:schemas-microsoft-com:office:office" xmlns:r="http://schemas.openxmlformats.org/officeDocument/2006/relationships" xmlns:m="http://schemas.openxmlformats.org/officeDocument/2006/math" xmlns:v="urn:schemas-microsoft-com:vml" xmlns:wp14="http://schemas.microsoft.com/office/word/2010/wordprocessingDrawing" xmlns:wp="http://schemas.openxmlformats.org/drawingml/2006/wordprocessingDrawing" xmlns:w10="urn:schemas-microsoft-com:office:word" xmlns:w="http://schemas.openxmlformats.org/wordprocessingml/2006/main" xmlns:w14="http://schemas.microsoft.com/office/word/2010/wordml" xmlns:w15="http://schemas.microsoft.com/office/word/2012/wordml" xmlns:wpg="http://schemas.microsoft.com/office/word/2010/wordprocessingGroup" xmlns:wpi="http://schemas.microsoft.com/office/word/2010/wordprocessingInk" xmlns:wne="http://schemas.microsoft.com/office/word/2006/wordml" xmlns:wps="http://schemas.microsoft.com/office/word/2010/wordprocessingShape" mc:Ignorable="w14 w15 wp14">
   <w:p>
     <w:pPr>
       <w:pStyle w:val="a3"/>
@@ -13736,7 +13802,7 @@
 </file>
 
 <file path=word/numbering.xml><?xml version="1.0" encoding="utf-8"?>
-<w:numbering xmlns:wpc="http://schemas.microsoft.com/office/word/2010/wordprocessingCanvas" xmlns:cx="http://schemas.microsoft.com/office/drawing/2014/chartex" xmlns:cx1="http://schemas.microsoft.com/office/drawing/2015/9/8/chartex" xmlns:cx2="http://schemas.microsoft.com/office/drawing/2015/10/21/chartex" xmlns:cx3="http://schemas.microsoft.com/office/drawing/2016/5/9/chartex" xmlns:cx4="http://schemas.microsoft.com/office/drawing/2016/5/10/chartex" xmlns:cx5="http://schemas.microsoft.com/office/drawing/2016/5/11/chartex" xmlns:cx6="http://schemas.microsoft.com/office/drawing/2016/5/12/chartex" xmlns:cx7="http://schemas.microsoft.com/office/drawing/2016/5/13/chartex" xmlns:cx8="http://schemas.microsoft.com/office/drawing/2016/5/14/chartex" xmlns:mc="http://schemas.openxmlformats.org/markup-compatibility/2006" xmlns:aink="http://schemas.microsoft.com/office/drawing/2016/ink" xmlns:am3d="http://schemas.microsoft.com/office/drawing/2017/model3d" xmlns:o="urn:schemas-microsoft-com:office:office" xmlns:r="http://schemas.openxmlformats.org/officeDocument/2006/relationships" xmlns:m="http://schemas.openxmlformats.org/officeDocument/2006/math" xmlns:v="urn:schemas-microsoft-com:vml" xmlns:wp14="http://schemas.microsoft.com/office/word/2010/wordprocessingDrawing" xmlns:wp="http://schemas.openxmlformats.org/drawingml/2006/wordprocessingDrawing" xmlns:w10="urn:schemas-microsoft-com:office:word" xmlns:w="http://schemas.openxmlformats.org/wordprocessingml/2006/main" xmlns:w14="http://schemas.microsoft.com/office/word/2010/wordml" xmlns:w15="http://schemas.microsoft.com/office/word/2012/wordml" xmlns:w16cid="http://schemas.microsoft.com/office/word/2016/wordml/cid" xmlns:w16se="http://schemas.microsoft.com/office/word/2015/wordml/symex" xmlns:wpg="http://schemas.microsoft.com/office/word/2010/wordprocessingGroup" xmlns:wpi="http://schemas.microsoft.com/office/word/2010/wordprocessingInk" xmlns:wne="http://schemas.microsoft.com/office/word/2006/wordml" xmlns:wps="http://schemas.microsoft.com/office/word/2010/wordprocessingShape" mc:Ignorable="w14 w15 w16se w16cid wp14">
+<w:numbering xmlns:wpc="http://schemas.microsoft.com/office/word/2010/wordprocessingCanvas" xmlns:mc="http://schemas.openxmlformats.org/markup-compatibility/2006" xmlns:o="urn:schemas-microsoft-com:office:office" xmlns:r="http://schemas.openxmlformats.org/officeDocument/2006/relationships" xmlns:m="http://schemas.openxmlformats.org/officeDocument/2006/math" xmlns:v="urn:schemas-microsoft-com:vml" xmlns:wp14="http://schemas.microsoft.com/office/word/2010/wordprocessingDrawing" xmlns:wp="http://schemas.openxmlformats.org/drawingml/2006/wordprocessingDrawing" xmlns:w10="urn:schemas-microsoft-com:office:word" xmlns:w="http://schemas.openxmlformats.org/wordprocessingml/2006/main" xmlns:w14="http://schemas.microsoft.com/office/word/2010/wordml" xmlns:w15="http://schemas.microsoft.com/office/word/2012/wordml" xmlns:wpg="http://schemas.microsoft.com/office/word/2010/wordprocessingGroup" xmlns:wpi="http://schemas.microsoft.com/office/word/2010/wordprocessingInk" xmlns:wne="http://schemas.microsoft.com/office/word/2006/wordml" xmlns:wps="http://schemas.microsoft.com/office/word/2010/wordprocessingShape" mc:Ignorable="w14 w15 wp14">
   <w:abstractNum w:abstractNumId="0" w15:restartNumberingAfterBreak="0">
     <w:nsid w:val="FFFFFF7C"/>
     <w:multiLevelType w:val="singleLevel"/>
@@ -14577,6 +14643,119 @@
     </w:lvl>
   </w:abstractNum>
   <w:abstractNum w:abstractNumId="16" w15:restartNumberingAfterBreak="0">
+    <w:nsid w:val="16376A12"/>
+    <w:multiLevelType w:val="hybridMultilevel"/>
+    <w:tmpl w:val="89ACF288"/>
+    <w:lvl w:ilvl="0" w:tplc="04090001">
+      <w:start w:val="1"/>
+      <w:numFmt w:val="bullet"/>
+      <w:lvlText w:val=""/>
+      <w:lvlJc w:val="left"/>
+      <w:pPr>
+        <w:ind w:left="1080" w:hanging="360"/>
+      </w:pPr>
+      <w:rPr>
+        <w:rFonts w:ascii="Symbol" w:hAnsi="Symbol" w:hint="default"/>
+      </w:rPr>
+    </w:lvl>
+    <w:lvl w:ilvl="1" w:tplc="04090003" w:tentative="1">
+      <w:start w:val="1"/>
+      <w:numFmt w:val="bullet"/>
+      <w:lvlText w:val="o"/>
+      <w:lvlJc w:val="left"/>
+      <w:pPr>
+        <w:ind w:left="1800" w:hanging="360"/>
+      </w:pPr>
+      <w:rPr>
+        <w:rFonts w:ascii="Courier New" w:hAnsi="Courier New" w:cs="Courier New" w:hint="default"/>
+      </w:rPr>
+    </w:lvl>
+    <w:lvl w:ilvl="2" w:tplc="04090005" w:tentative="1">
+      <w:start w:val="1"/>
+      <w:numFmt w:val="bullet"/>
+      <w:lvlText w:val=""/>
+      <w:lvlJc w:val="left"/>
+      <w:pPr>
+        <w:ind w:left="2520" w:hanging="360"/>
+      </w:pPr>
+      <w:rPr>
+        <w:rFonts w:ascii="Wingdings" w:hAnsi="Wingdings" w:hint="default"/>
+      </w:rPr>
+    </w:lvl>
+    <w:lvl w:ilvl="3" w:tplc="04090001" w:tentative="1">
+      <w:start w:val="1"/>
+      <w:numFmt w:val="bullet"/>
+      <w:lvlText w:val=""/>
+      <w:lvlJc w:val="left"/>
+      <w:pPr>
+        <w:ind w:left="3240" w:hanging="360"/>
+      </w:pPr>
+      <w:rPr>
+        <w:rFonts w:ascii="Symbol" w:hAnsi="Symbol" w:hint="default"/>
+      </w:rPr>
+    </w:lvl>
+    <w:lvl w:ilvl="4" w:tplc="04090003" w:tentative="1">
+      <w:start w:val="1"/>
+      <w:numFmt w:val="bullet"/>
+      <w:lvlText w:val="o"/>
+      <w:lvlJc w:val="left"/>
+      <w:pPr>
+        <w:ind w:left="3960" w:hanging="360"/>
+      </w:pPr>
+      <w:rPr>
+        <w:rFonts w:ascii="Courier New" w:hAnsi="Courier New" w:cs="Courier New" w:hint="default"/>
+      </w:rPr>
+    </w:lvl>
+    <w:lvl w:ilvl="5" w:tplc="04090005" w:tentative="1">
+      <w:start w:val="1"/>
+      <w:numFmt w:val="bullet"/>
+      <w:lvlText w:val=""/>
+      <w:lvlJc w:val="left"/>
+      <w:pPr>
+        <w:ind w:left="4680" w:hanging="360"/>
+      </w:pPr>
+      <w:rPr>
+        <w:rFonts w:ascii="Wingdings" w:hAnsi="Wingdings" w:hint="default"/>
+      </w:rPr>
+    </w:lvl>
+    <w:lvl w:ilvl="6" w:tplc="04090001" w:tentative="1">
+      <w:start w:val="1"/>
+      <w:numFmt w:val="bullet"/>
+      <w:lvlText w:val=""/>
+      <w:lvlJc w:val="left"/>
+      <w:pPr>
+        <w:ind w:left="5400" w:hanging="360"/>
+      </w:pPr>
+      <w:rPr>
+        <w:rFonts w:ascii="Symbol" w:hAnsi="Symbol" w:hint="default"/>
+      </w:rPr>
+    </w:lvl>
+    <w:lvl w:ilvl="7" w:tplc="04090003" w:tentative="1">
+      <w:start w:val="1"/>
+      <w:numFmt w:val="bullet"/>
+      <w:lvlText w:val="o"/>
+      <w:lvlJc w:val="left"/>
+      <w:pPr>
+        <w:ind w:left="6120" w:hanging="360"/>
+      </w:pPr>
+      <w:rPr>
+        <w:rFonts w:ascii="Courier New" w:hAnsi="Courier New" w:cs="Courier New" w:hint="default"/>
+      </w:rPr>
+    </w:lvl>
+    <w:lvl w:ilvl="8" w:tplc="04090005" w:tentative="1">
+      <w:start w:val="1"/>
+      <w:numFmt w:val="bullet"/>
+      <w:lvlText w:val=""/>
+      <w:lvlJc w:val="left"/>
+      <w:pPr>
+        <w:ind w:left="6840" w:hanging="360"/>
+      </w:pPr>
+      <w:rPr>
+        <w:rFonts w:ascii="Wingdings" w:hAnsi="Wingdings" w:hint="default"/>
+      </w:rPr>
+    </w:lvl>
+  </w:abstractNum>
+  <w:abstractNum w:abstractNumId="17" w15:restartNumberingAfterBreak="0">
     <w:nsid w:val="180A7E9F"/>
     <w:multiLevelType w:val="hybridMultilevel"/>
     <w:tmpl w:val="EC5C15C8"/>
@@ -14689,7 +14868,7 @@
       </w:rPr>
     </w:lvl>
   </w:abstractNum>
-  <w:abstractNum w:abstractNumId="17" w15:restartNumberingAfterBreak="0">
+  <w:abstractNum w:abstractNumId="18" w15:restartNumberingAfterBreak="0">
     <w:nsid w:val="1C330184"/>
     <w:multiLevelType w:val="multilevel"/>
     <w:tmpl w:val="93C43DCA"/>
@@ -14802,7 +14981,7 @@
       </w:pPr>
     </w:lvl>
   </w:abstractNum>
-  <w:abstractNum w:abstractNumId="18" w15:restartNumberingAfterBreak="0">
+  <w:abstractNum w:abstractNumId="19" w15:restartNumberingAfterBreak="0">
     <w:nsid w:val="1C7A21DA"/>
     <w:multiLevelType w:val="multilevel"/>
     <w:tmpl w:val="B30C63BA"/>
@@ -14951,7 +15130,7 @@
       </w:rPr>
     </w:lvl>
   </w:abstractNum>
-  <w:abstractNum w:abstractNumId="19" w15:restartNumberingAfterBreak="0">
+  <w:abstractNum w:abstractNumId="20" w15:restartNumberingAfterBreak="0">
     <w:nsid w:val="1DDC4476"/>
     <w:multiLevelType w:val="hybridMultilevel"/>
     <w:tmpl w:val="9E6AAFAE"/>
@@ -15064,7 +15243,7 @@
       </w:rPr>
     </w:lvl>
   </w:abstractNum>
-  <w:abstractNum w:abstractNumId="20" w15:restartNumberingAfterBreak="0">
+  <w:abstractNum w:abstractNumId="21" w15:restartNumberingAfterBreak="0">
     <w:nsid w:val="1E8761A3"/>
     <w:multiLevelType w:val="multilevel"/>
     <w:tmpl w:val="E86E6070"/>
@@ -15213,7 +15392,7 @@
       </w:rPr>
     </w:lvl>
   </w:abstractNum>
-  <w:abstractNum w:abstractNumId="21" w15:restartNumberingAfterBreak="0">
+  <w:abstractNum w:abstractNumId="22" w15:restartNumberingAfterBreak="0">
     <w:nsid w:val="1EA443EA"/>
     <w:multiLevelType w:val="multilevel"/>
     <w:tmpl w:val="61F8E9C6"/>
@@ -15326,7 +15505,7 @@
       </w:pPr>
     </w:lvl>
   </w:abstractNum>
-  <w:abstractNum w:abstractNumId="22" w15:restartNumberingAfterBreak="0">
+  <w:abstractNum w:abstractNumId="23" w15:restartNumberingAfterBreak="0">
     <w:nsid w:val="2147486D"/>
     <w:multiLevelType w:val="multilevel"/>
     <w:tmpl w:val="6A941738"/>
@@ -15475,7 +15654,7 @@
       </w:rPr>
     </w:lvl>
   </w:abstractNum>
-  <w:abstractNum w:abstractNumId="23" w15:restartNumberingAfterBreak="0">
+  <w:abstractNum w:abstractNumId="24" w15:restartNumberingAfterBreak="0">
     <w:nsid w:val="25AC6576"/>
     <w:multiLevelType w:val="hybridMultilevel"/>
     <w:tmpl w:val="9400660E"/>
@@ -15564,7 +15743,7 @@
       </w:pPr>
     </w:lvl>
   </w:abstractNum>
-  <w:abstractNum w:abstractNumId="24" w15:restartNumberingAfterBreak="0">
+  <w:abstractNum w:abstractNumId="25" w15:restartNumberingAfterBreak="0">
     <w:nsid w:val="2A69407E"/>
     <w:multiLevelType w:val="hybridMultilevel"/>
     <w:tmpl w:val="B62C5D9E"/>
@@ -15677,7 +15856,7 @@
       </w:pPr>
     </w:lvl>
   </w:abstractNum>
-  <w:abstractNum w:abstractNumId="25" w15:restartNumberingAfterBreak="0">
+  <w:abstractNum w:abstractNumId="26" w15:restartNumberingAfterBreak="0">
     <w:nsid w:val="30C232CA"/>
     <w:multiLevelType w:val="multilevel"/>
     <w:tmpl w:val="5F70D59E"/>
@@ -15826,7 +16005,7 @@
       </w:rPr>
     </w:lvl>
   </w:abstractNum>
-  <w:abstractNum w:abstractNumId="26" w15:restartNumberingAfterBreak="0">
+  <w:abstractNum w:abstractNumId="27" w15:restartNumberingAfterBreak="0">
     <w:nsid w:val="30D0586E"/>
     <w:multiLevelType w:val="multilevel"/>
     <w:tmpl w:val="4370A57C"/>
@@ -15942,7 +16121,7 @@
       </w:pPr>
     </w:lvl>
   </w:abstractNum>
-  <w:abstractNum w:abstractNumId="27" w15:restartNumberingAfterBreak="0">
+  <w:abstractNum w:abstractNumId="28" w15:restartNumberingAfterBreak="0">
     <w:nsid w:val="3374155E"/>
     <w:multiLevelType w:val="hybridMultilevel"/>
     <w:tmpl w:val="C9FEC7E6"/>
@@ -16031,7 +16210,7 @@
       </w:pPr>
     </w:lvl>
   </w:abstractNum>
-  <w:abstractNum w:abstractNumId="28" w15:restartNumberingAfterBreak="0">
+  <w:abstractNum w:abstractNumId="29" w15:restartNumberingAfterBreak="0">
     <w:nsid w:val="36A16ED7"/>
     <w:multiLevelType w:val="multilevel"/>
     <w:tmpl w:val="F18410D2"/>
@@ -16180,7 +16359,7 @@
       </w:rPr>
     </w:lvl>
   </w:abstractNum>
-  <w:abstractNum w:abstractNumId="29" w15:restartNumberingAfterBreak="0">
+  <w:abstractNum w:abstractNumId="30" w15:restartNumberingAfterBreak="0">
     <w:nsid w:val="539B35B4"/>
     <w:multiLevelType w:val="hybridMultilevel"/>
     <w:tmpl w:val="D0026C4E"/>
@@ -16293,7 +16472,7 @@
       </w:rPr>
     </w:lvl>
   </w:abstractNum>
-  <w:abstractNum w:abstractNumId="30" w15:restartNumberingAfterBreak="0">
+  <w:abstractNum w:abstractNumId="31" w15:restartNumberingAfterBreak="0">
     <w:nsid w:val="566A7859"/>
     <w:multiLevelType w:val="hybridMultilevel"/>
     <w:tmpl w:val="CE3EB48A"/>
@@ -16407,7 +16586,7 @@
       </w:pPr>
     </w:lvl>
   </w:abstractNum>
-  <w:abstractNum w:abstractNumId="31" w15:restartNumberingAfterBreak="0">
+  <w:abstractNum w:abstractNumId="32" w15:restartNumberingAfterBreak="0">
     <w:nsid w:val="5AE43695"/>
     <w:multiLevelType w:val="multilevel"/>
     <w:tmpl w:val="65F03D18"/>
@@ -16520,7 +16699,7 @@
       </w:pPr>
     </w:lvl>
   </w:abstractNum>
-  <w:abstractNum w:abstractNumId="32" w15:restartNumberingAfterBreak="0">
+  <w:abstractNum w:abstractNumId="33" w15:restartNumberingAfterBreak="0">
     <w:nsid w:val="5E52310C"/>
     <w:multiLevelType w:val="multilevel"/>
     <w:tmpl w:val="9E1E6DC0"/>
@@ -16633,7 +16812,7 @@
       </w:pPr>
     </w:lvl>
   </w:abstractNum>
-  <w:abstractNum w:abstractNumId="33" w15:restartNumberingAfterBreak="0">
+  <w:abstractNum w:abstractNumId="34" w15:restartNumberingAfterBreak="0">
     <w:nsid w:val="634B0239"/>
     <w:multiLevelType w:val="hybridMultilevel"/>
     <w:tmpl w:val="EE20D8A4"/>
@@ -16749,7 +16928,7 @@
       </w:pPr>
     </w:lvl>
   </w:abstractNum>
-  <w:abstractNum w:abstractNumId="34" w15:restartNumberingAfterBreak="0">
+  <w:abstractNum w:abstractNumId="35" w15:restartNumberingAfterBreak="0">
     <w:nsid w:val="65787047"/>
     <w:multiLevelType w:val="hybridMultilevel"/>
     <w:tmpl w:val="2B780ED2"/>
@@ -16865,7 +17044,7 @@
       </w:pPr>
     </w:lvl>
   </w:abstractNum>
-  <w:abstractNum w:abstractNumId="35" w15:restartNumberingAfterBreak="0">
+  <w:abstractNum w:abstractNumId="36" w15:restartNumberingAfterBreak="0">
     <w:nsid w:val="67A023EA"/>
     <w:multiLevelType w:val="multilevel"/>
     <w:tmpl w:val="FB0A5160"/>
@@ -16978,7 +17157,7 @@
       </w:pPr>
     </w:lvl>
   </w:abstractNum>
-  <w:abstractNum w:abstractNumId="36" w15:restartNumberingAfterBreak="0">
+  <w:abstractNum w:abstractNumId="37" w15:restartNumberingAfterBreak="0">
     <w:nsid w:val="68821119"/>
     <w:multiLevelType w:val="hybridMultilevel"/>
     <w:tmpl w:val="9400660E"/>
@@ -17067,7 +17246,7 @@
       </w:pPr>
     </w:lvl>
   </w:abstractNum>
-  <w:abstractNum w:abstractNumId="37" w15:restartNumberingAfterBreak="0">
+  <w:abstractNum w:abstractNumId="38" w15:restartNumberingAfterBreak="0">
     <w:nsid w:val="6DE949A4"/>
     <w:multiLevelType w:val="multilevel"/>
     <w:tmpl w:val="5668576A"/>
@@ -17209,7 +17388,7 @@
       </w:rPr>
     </w:lvl>
   </w:abstractNum>
-  <w:abstractNum w:abstractNumId="38" w15:restartNumberingAfterBreak="0">
+  <w:abstractNum w:abstractNumId="39" w15:restartNumberingAfterBreak="0">
     <w:nsid w:val="6E36700A"/>
     <w:multiLevelType w:val="multilevel"/>
     <w:tmpl w:val="1D664CA2"/>
@@ -17358,7 +17537,7 @@
       </w:rPr>
     </w:lvl>
   </w:abstractNum>
-  <w:abstractNum w:abstractNumId="39" w15:restartNumberingAfterBreak="0">
+  <w:abstractNum w:abstractNumId="40" w15:restartNumberingAfterBreak="0">
     <w:nsid w:val="70107748"/>
     <w:multiLevelType w:val="hybridMultilevel"/>
     <w:tmpl w:val="91D28C68"/>
@@ -17471,7 +17650,7 @@
       </w:rPr>
     </w:lvl>
   </w:abstractNum>
-  <w:abstractNum w:abstractNumId="40" w15:restartNumberingAfterBreak="0">
+  <w:abstractNum w:abstractNumId="41" w15:restartNumberingAfterBreak="0">
     <w:nsid w:val="782D3A82"/>
     <w:multiLevelType w:val="multilevel"/>
     <w:tmpl w:val="962CC46C"/>
@@ -17576,13 +17755,13 @@
     </w:lvl>
   </w:abstractNum>
   <w:num w:numId="1">
-    <w:abstractNumId w:val="19"/>
+    <w:abstractNumId w:val="20"/>
   </w:num>
   <w:num w:numId="2">
-    <w:abstractNumId w:val="40"/>
+    <w:abstractNumId w:val="41"/>
   </w:num>
   <w:num w:numId="3">
-    <w:abstractNumId w:val="30"/>
+    <w:abstractNumId w:val="31"/>
     <w:lvlOverride w:ilvl="0"/>
     <w:lvlOverride w:ilvl="1"/>
     <w:lvlOverride w:ilvl="2">
@@ -17608,7 +17787,7 @@
     </w:lvlOverride>
   </w:num>
   <w:num w:numId="4">
-    <w:abstractNumId w:val="24"/>
+    <w:abstractNumId w:val="25"/>
     <w:lvlOverride w:ilvl="0"/>
     <w:lvlOverride w:ilvl="1">
       <w:startOverride w:val="1"/>
@@ -17636,10 +17815,10 @@
     </w:lvlOverride>
   </w:num>
   <w:num w:numId="5">
-    <w:abstractNumId w:val="34"/>
+    <w:abstractNumId w:val="35"/>
   </w:num>
   <w:num w:numId="6">
-    <w:abstractNumId w:val="33"/>
+    <w:abstractNumId w:val="34"/>
   </w:num>
   <w:num w:numId="7">
     <w:abstractNumId w:val="8"/>
@@ -17672,13 +17851,13 @@
     <w:abstractNumId w:val="4"/>
   </w:num>
   <w:num w:numId="17">
-    <w:abstractNumId w:val="36"/>
+    <w:abstractNumId w:val="37"/>
   </w:num>
   <w:num w:numId="18">
-    <w:abstractNumId w:val="20"/>
+    <w:abstractNumId w:val="21"/>
   </w:num>
   <w:num w:numId="19">
-    <w:abstractNumId w:val="27"/>
+    <w:abstractNumId w:val="28"/>
   </w:num>
   <w:num w:numId="20">
     <w:abstractNumId w:val="14"/>
@@ -17687,13 +17866,13 @@
     <w:abstractNumId w:val="12"/>
   </w:num>
   <w:num w:numId="22">
-    <w:abstractNumId w:val="23"/>
+    <w:abstractNumId w:val="24"/>
   </w:num>
   <w:num w:numId="23">
-    <w:abstractNumId w:val="32"/>
+    <w:abstractNumId w:val="33"/>
   </w:num>
   <w:num w:numId="24">
-    <w:abstractNumId w:val="35"/>
+    <w:abstractNumId w:val="36"/>
     <w:lvlOverride w:ilvl="0">
       <w:lvl w:ilvl="0">
         <w:numFmt w:val="decimal"/>
@@ -17703,31 +17882,31 @@
     </w:lvlOverride>
   </w:num>
   <w:num w:numId="25">
-    <w:abstractNumId w:val="28"/>
+    <w:abstractNumId w:val="29"/>
   </w:num>
   <w:num w:numId="26">
-    <w:abstractNumId w:val="21"/>
+    <w:abstractNumId w:val="22"/>
   </w:num>
   <w:num w:numId="27">
-    <w:abstractNumId w:val="38"/>
+    <w:abstractNumId w:val="39"/>
   </w:num>
   <w:num w:numId="28">
-    <w:abstractNumId w:val="22"/>
+    <w:abstractNumId w:val="23"/>
   </w:num>
   <w:num w:numId="29">
-    <w:abstractNumId w:val="18"/>
+    <w:abstractNumId w:val="19"/>
   </w:num>
   <w:num w:numId="30">
-    <w:abstractNumId w:val="25"/>
+    <w:abstractNumId w:val="26"/>
   </w:num>
   <w:num w:numId="31">
-    <w:abstractNumId w:val="31"/>
+    <w:abstractNumId w:val="32"/>
   </w:num>
   <w:num w:numId="32">
     <w:abstractNumId w:val="10"/>
   </w:num>
   <w:num w:numId="33">
-    <w:abstractNumId w:val="37"/>
+    <w:abstractNumId w:val="38"/>
     <w:lvlOverride w:ilvl="0"/>
     <w:lvlOverride w:ilvl="1">
       <w:startOverride w:val="1"/>
@@ -17741,7 +17920,7 @@
     <w:lvlOverride w:ilvl="8"/>
   </w:num>
   <w:num w:numId="34">
-    <w:abstractNumId w:val="26"/>
+    <w:abstractNumId w:val="27"/>
     <w:lvlOverride w:ilvl="0">
       <w:startOverride w:val="1"/>
     </w:lvlOverride>
@@ -17801,7 +17980,7 @@
     </w:lvlOverride>
   </w:num>
   <w:num w:numId="36">
-    <w:abstractNumId w:val="17"/>
+    <w:abstractNumId w:val="18"/>
     <w:lvlOverride w:ilvl="0">
       <w:startOverride w:val="1"/>
     </w:lvlOverride>
@@ -17831,25 +18010,28 @@
     </w:lvlOverride>
   </w:num>
   <w:num w:numId="37">
-    <w:abstractNumId w:val="39"/>
+    <w:abstractNumId w:val="40"/>
   </w:num>
   <w:num w:numId="38">
     <w:abstractNumId w:val="13"/>
   </w:num>
   <w:num w:numId="39">
-    <w:abstractNumId w:val="16"/>
+    <w:abstractNumId w:val="17"/>
   </w:num>
   <w:num w:numId="40">
     <w:abstractNumId w:val="11"/>
   </w:num>
   <w:num w:numId="41">
-    <w:abstractNumId w:val="29"/>
+    <w:abstractNumId w:val="30"/>
+  </w:num>
+  <w:num w:numId="42">
+    <w:abstractNumId w:val="16"/>
   </w:num>
 </w:numbering>
 </file>
 
 <file path=word/styles.xml><?xml version="1.0" encoding="utf-8"?>
-<w:styles xmlns:mc="http://schemas.openxmlformats.org/markup-compatibility/2006" xmlns:r="http://schemas.openxmlformats.org/officeDocument/2006/relationships" xmlns:w="http://schemas.openxmlformats.org/wordprocessingml/2006/main" xmlns:w14="http://schemas.microsoft.com/office/word/2010/wordml" xmlns:w15="http://schemas.microsoft.com/office/word/2012/wordml" xmlns:w16cid="http://schemas.microsoft.com/office/word/2016/wordml/cid" xmlns:w16se="http://schemas.microsoft.com/office/word/2015/wordml/symex" mc:Ignorable="w14 w15 w16se w16cid">
+<w:styles xmlns:mc="http://schemas.openxmlformats.org/markup-compatibility/2006" xmlns:r="http://schemas.openxmlformats.org/officeDocument/2006/relationships" xmlns:w="http://schemas.openxmlformats.org/wordprocessingml/2006/main" xmlns:w14="http://schemas.microsoft.com/office/word/2010/wordml" xmlns:w15="http://schemas.microsoft.com/office/word/2012/wordml" mc:Ignorable="w14 w15">
   <w:docDefaults>
     <w:rPrDefault>
       <w:rPr>
@@ -17859,7 +18041,7 @@
     </w:rPrDefault>
     <w:pPrDefault/>
   </w:docDefaults>
-  <w:latentStyles w:defLockedState="0" w:defUIPriority="99" w:defSemiHidden="0" w:defUnhideWhenUsed="0" w:defQFormat="0" w:count="375">
+  <w:latentStyles w:defLockedState="0" w:defUIPriority="99" w:defSemiHidden="0" w:defUnhideWhenUsed="0" w:defQFormat="0" w:count="371">
     <w:lsdException w:name="Normal" w:uiPriority="0" w:qFormat="1"/>
     <w:lsdException w:name="heading 1" w:uiPriority="9" w:qFormat="1"/>
     <w:lsdException w:name="heading 2" w:semiHidden="1" w:uiPriority="9" w:unhideWhenUsed="1" w:qFormat="1"/>
@@ -18231,10 +18413,6 @@
     <w:lsdException w:name="List Table 5 Dark Accent 6" w:uiPriority="50"/>
     <w:lsdException w:name="List Table 6 Colorful Accent 6" w:uiPriority="51"/>
     <w:lsdException w:name="List Table 7 Colorful Accent 6" w:uiPriority="52"/>
-    <w:lsdException w:name="Mention" w:semiHidden="1" w:unhideWhenUsed="1"/>
-    <w:lsdException w:name="Smart Hyperlink" w:semiHidden="1" w:unhideWhenUsed="1"/>
-    <w:lsdException w:name="Hashtag" w:semiHidden="1" w:unhideWhenUsed="1"/>
-    <w:lsdException w:name="Unresolved Mention" w:semiHidden="1" w:unhideWhenUsed="1"/>
   </w:latentStyles>
   <w:style w:type="paragraph" w:default="1" w:styleId="a">
     <w:name w:val="Normal"/>
@@ -18593,7 +18771,7 @@
       <w:ind w:left="440"/>
     </w:pPr>
   </w:style>
-  <w:style w:type="character" w:styleId="ac">
+  <w:style w:type="character" w:customStyle="1" w:styleId="UnresolvedMention">
     <w:name w:val="Unresolved Mention"/>
     <w:basedOn w:val="a0"/>
     <w:uiPriority w:val="99"/>
@@ -18879,7 +19057,7 @@
 </file>
 
 <file path=customXml/itemProps1.xml><?xml version="1.0" encoding="utf-8"?>
-<ds:datastoreItem xmlns:ds="http://schemas.openxmlformats.org/officeDocument/2006/customXml" ds:itemID="{94DEE157-6230-408E-8245-890F64ACAB02}">
+<ds:datastoreItem xmlns:ds="http://schemas.openxmlformats.org/officeDocument/2006/customXml" ds:itemID="{EDAD192E-6BE1-493F-8FD6-65E0DC518C57}">
   <ds:schemaRefs>
     <ds:schemaRef ds:uri="http://schemas.openxmlformats.org/officeDocument/2006/bibliography"/>
   </ds:schemaRefs>

</xml_diff>